<commit_message>
Got virtual and non-virtual input devices working simultaneously
</commit_message>
<xml_diff>
--- a/ArchiVR_KSArchitect/Development Docs/ArchiVR_KSArchitect_Developer_Documentation.docx
+++ b/ArchiVR_KSArchitect/Development Docs/ArchiVR_KSArchitect_Developer_Documentation.docx
@@ -167,8 +167,6 @@
       <w:r>
         <w:t>predefined construction lighting</w:t>
       </w:r>
-      <w:bookmarkStart w:id="0" w:name="_GoBack"/>
-      <w:bookmarkEnd w:id="0"/>
     </w:p>
     <w:p>
       <w:pPr>
@@ -2512,13 +2510,7 @@
     </w:p>
     <w:p>
       <w:r>
-        <w:t xml:space="preserve">Refine to accomodate for </w:t>
-      </w:r>
-      <w:r>
-        <w:t xml:space="preserve">large sets of </w:t>
-      </w:r>
-      <w:r>
-        <w:t>layers simultaneously:</w:t>
+        <w:t>Refine to accomodate for large sets of layers simultaneously:</w:t>
       </w:r>
     </w:p>
     <w:p>
@@ -4194,6 +4186,7 @@
         <w:pStyle w:val="Kop1"/>
       </w:pPr>
       <w:r>
+        <w:lastRenderedPageBreak/>
         <w:t>TODO:</w:t>
       </w:r>
     </w:p>
@@ -4210,6 +4203,34 @@
         <w:pStyle w:val="Kop3"/>
       </w:pPr>
       <w:r>
+        <w:t>Make layout of WS and SS Main menu consistent</w:t>
+      </w:r>
+    </w:p>
+    <w:p>
+      <w:pPr>
+        <w:pStyle w:val="Kop3"/>
+      </w:pPr>
+    </w:p>
+    <w:p>
+      <w:pPr>
+        <w:pStyle w:val="Kop3"/>
+      </w:pPr>
+      <w:r>
+        <w:t>Improve</w:t>
+      </w:r>
+      <w:r>
+        <w:t xml:space="preserve"> layout of WS </w:t>
+      </w:r>
+      <w:r>
+        <w:t>menus</w:t>
+      </w:r>
+    </w:p>
+    <w:p/>
+    <w:p>
+      <w:pPr>
+        <w:pStyle w:val="Kop3"/>
+      </w:pPr>
+      <w:r>
         <w:t>Properly implement ‘Controls’ menu.</w:t>
       </w:r>
     </w:p>
@@ -4226,17 +4247,344 @@
         <w:pStyle w:val="Kop3"/>
       </w:pPr>
       <w:r>
-        <w:lastRenderedPageBreak/>
-        <w:t>Implement exit from menus by pressing ‘Esc’.</w:t>
-      </w:r>
-    </w:p>
-    <w:p>
-      <w:r>
-        <w:t xml:space="preserve">For now the </w:t>
-      </w:r>
-      <w:r>
-        <w:t>only way to exit a menu is by pressing the ‘Exit’ button in the menu.</w:t>
-      </w:r>
+        <w:t xml:space="preserve">Implement </w:t>
+      </w:r>
+      <w:r>
+        <w:t>infrastructure for user interaction in menu using different input devices</w:t>
+      </w:r>
+    </w:p>
+    <w:p>
+      <w:pPr>
+        <w:pStyle w:val="Lijstalinea"/>
+        <w:numPr>
+          <w:ilvl w:val="0"/>
+          <w:numId w:val="30"/>
+        </w:numPr>
+      </w:pPr>
+      <w:r>
+        <w:t>Mouse (done)</w:t>
+      </w:r>
+    </w:p>
+    <w:p>
+      <w:pPr>
+        <w:pStyle w:val="Lijstalinea"/>
+        <w:numPr>
+          <w:ilvl w:val="0"/>
+          <w:numId w:val="30"/>
+        </w:numPr>
+      </w:pPr>
+      <w:r>
+        <w:t>Gaze (done)</w:t>
+      </w:r>
+    </w:p>
+    <w:p>
+      <w:pPr>
+        <w:pStyle w:val="Lijstalinea"/>
+        <w:numPr>
+          <w:ilvl w:val="0"/>
+          <w:numId w:val="30"/>
+        </w:numPr>
+      </w:pPr>
+      <w:r>
+        <w:t>Keyboard</w:t>
+      </w:r>
+    </w:p>
+    <w:p>
+      <w:pPr>
+        <w:pStyle w:val="Lijstalinea"/>
+        <w:numPr>
+          <w:ilvl w:val="0"/>
+          <w:numId w:val="30"/>
+        </w:numPr>
+      </w:pPr>
+      <w:r>
+        <w:t>Gamepad</w:t>
+      </w:r>
+    </w:p>
+    <w:p>
+      <w:pPr>
+        <w:pStyle w:val="Lijstalinea"/>
+        <w:numPr>
+          <w:ilvl w:val="0"/>
+          <w:numId w:val="30"/>
+        </w:numPr>
+      </w:pPr>
+      <w:r>
+        <w:t>GearVR Trackpad</w:t>
+      </w:r>
+    </w:p>
+    <w:p>
+      <w:pPr>
+        <w:pStyle w:val="Kop3"/>
+      </w:pPr>
+      <w:r>
+        <w:t>Implement user interaction in menus using keyboard</w:t>
+      </w:r>
+    </w:p>
+    <w:p>
+      <w:pPr>
+        <w:pStyle w:val="Lijstalinea"/>
+        <w:numPr>
+          <w:ilvl w:val="0"/>
+          <w:numId w:val="31"/>
+        </w:numPr>
+      </w:pPr>
+      <w:r>
+        <w:rPr>
+          <w:b/>
+        </w:rPr>
+        <w:t>Esc</w:t>
+      </w:r>
+      <w:r>
+        <w:t>: Cancel / Exit menu</w:t>
+      </w:r>
+    </w:p>
+    <w:p>
+      <w:pPr>
+        <w:pStyle w:val="Lijstalinea"/>
+        <w:numPr>
+          <w:ilvl w:val="0"/>
+          <w:numId w:val="31"/>
+        </w:numPr>
+      </w:pPr>
+      <w:r>
+        <w:rPr>
+          <w:b/>
+        </w:rPr>
+        <w:t>Enter</w:t>
+      </w:r>
+      <w:r>
+        <w:t>: Confirm</w:t>
+      </w:r>
+    </w:p>
+    <w:p>
+      <w:pPr>
+        <w:pStyle w:val="Lijstalinea"/>
+        <w:numPr>
+          <w:ilvl w:val="0"/>
+          <w:numId w:val="31"/>
+        </w:numPr>
+      </w:pPr>
+      <w:r>
+        <w:rPr>
+          <w:b/>
+        </w:rPr>
+        <w:t>Arrows</w:t>
+      </w:r>
+      <w:r>
+        <w:t>: Navigate up/down, left/right</w:t>
+      </w:r>
+    </w:p>
+    <w:p>
+      <w:pPr>
+        <w:pStyle w:val="Lijstalinea"/>
+        <w:numPr>
+          <w:ilvl w:val="0"/>
+          <w:numId w:val="31"/>
+        </w:numPr>
+      </w:pPr>
+      <w:r>
+        <w:rPr>
+          <w:b/>
+        </w:rPr>
+        <w:t>Tab:</w:t>
+      </w:r>
+      <w:r>
+        <w:t xml:space="preserve"> Fo</w:t>
+      </w:r>
+      <w:r>
+        <w:t>c</w:t>
+      </w:r>
+      <w:r>
+        <w:t xml:space="preserve">us </w:t>
+      </w:r>
+      <w:r>
+        <w:t>first/</w:t>
+      </w:r>
+      <w:r>
+        <w:t>next element</w:t>
+      </w:r>
+    </w:p>
+    <w:p>
+      <w:pPr>
+        <w:pStyle w:val="Lijstalinea"/>
+        <w:numPr>
+          <w:ilvl w:val="0"/>
+          <w:numId w:val="31"/>
+        </w:numPr>
+      </w:pPr>
+      <w:r>
+        <w:rPr>
+          <w:b/>
+        </w:rPr>
+        <w:t>Shif+</w:t>
+      </w:r>
+      <w:r>
+        <w:rPr>
+          <w:b/>
+        </w:rPr>
+        <w:t>Tab:</w:t>
+      </w:r>
+      <w:r>
+        <w:t xml:space="preserve"> Fo</w:t>
+      </w:r>
+      <w:r>
+        <w:t>c</w:t>
+      </w:r>
+      <w:r>
+        <w:t xml:space="preserve">us </w:t>
+      </w:r>
+      <w:r>
+        <w:t>last/</w:t>
+      </w:r>
+      <w:r>
+        <w:t>previous</w:t>
+      </w:r>
+      <w:r>
+        <w:t xml:space="preserve"> element</w:t>
+      </w:r>
+    </w:p>
+    <w:p>
+      <w:pPr>
+        <w:pStyle w:val="Kop3"/>
+      </w:pPr>
+      <w:r>
+        <w:t xml:space="preserve">Implement user interaction in menus using </w:t>
+      </w:r>
+      <w:r>
+        <w:t>gamepad</w:t>
+      </w:r>
+    </w:p>
+    <w:p>
+      <w:pPr>
+        <w:pStyle w:val="Lijstalinea"/>
+        <w:numPr>
+          <w:ilvl w:val="0"/>
+          <w:numId w:val="31"/>
+        </w:numPr>
+      </w:pPr>
+      <w:r>
+        <w:rPr>
+          <w:b/>
+        </w:rPr>
+        <w:t>A</w:t>
+      </w:r>
+      <w:r>
+        <w:t>: Cancel / Exit menu</w:t>
+      </w:r>
+    </w:p>
+    <w:p>
+      <w:pPr>
+        <w:pStyle w:val="Lijstalinea"/>
+        <w:numPr>
+          <w:ilvl w:val="0"/>
+          <w:numId w:val="31"/>
+        </w:numPr>
+      </w:pPr>
+      <w:r>
+        <w:rPr>
+          <w:b/>
+        </w:rPr>
+        <w:t>X</w:t>
+      </w:r>
+      <w:r>
+        <w:t>: Confirm</w:t>
+      </w:r>
+    </w:p>
+    <w:p>
+      <w:pPr>
+        <w:pStyle w:val="Lijstalinea"/>
+        <w:numPr>
+          <w:ilvl w:val="0"/>
+          <w:numId w:val="31"/>
+        </w:numPr>
+      </w:pPr>
+      <w:r>
+        <w:rPr>
+          <w:b/>
+        </w:rPr>
+        <w:t>Analog joysticks/ Discrete D-pad</w:t>
+      </w:r>
+      <w:r>
+        <w:t>: Navigate up/down, left/right</w:t>
+      </w:r>
+    </w:p>
+    <w:p>
+      <w:pPr>
+        <w:pStyle w:val="Lijstalinea"/>
+        <w:numPr>
+          <w:ilvl w:val="0"/>
+          <w:numId w:val="31"/>
+        </w:numPr>
+      </w:pPr>
+      <w:r>
+        <w:rPr>
+          <w:b/>
+        </w:rPr>
+        <w:t>R1</w:t>
+      </w:r>
+      <w:r>
+        <w:rPr>
+          <w:b/>
+        </w:rPr>
+        <w:t>:</w:t>
+      </w:r>
+      <w:r>
+        <w:t xml:space="preserve"> Fo</w:t>
+      </w:r>
+      <w:r>
+        <w:t>c</w:t>
+      </w:r>
+      <w:r>
+        <w:t xml:space="preserve">us </w:t>
+      </w:r>
+      <w:r>
+        <w:t>first/</w:t>
+      </w:r>
+      <w:r>
+        <w:t>next element</w:t>
+      </w:r>
+    </w:p>
+    <w:p>
+      <w:pPr>
+        <w:pStyle w:val="Lijstalinea"/>
+        <w:numPr>
+          <w:ilvl w:val="0"/>
+          <w:numId w:val="31"/>
+        </w:numPr>
+      </w:pPr>
+      <w:r>
+        <w:rPr>
+          <w:b/>
+        </w:rPr>
+        <w:t>R2</w:t>
+      </w:r>
+      <w:r>
+        <w:rPr>
+          <w:b/>
+        </w:rPr>
+        <w:t>:</w:t>
+      </w:r>
+      <w:r>
+        <w:t xml:space="preserve"> Fo</w:t>
+      </w:r>
+      <w:r>
+        <w:t>c</w:t>
+      </w:r>
+      <w:r>
+        <w:t xml:space="preserve">us </w:t>
+      </w:r>
+      <w:r>
+        <w:t>last/</w:t>
+      </w:r>
+      <w:r>
+        <w:t>previous</w:t>
+      </w:r>
+      <w:r>
+        <w:t xml:space="preserve"> element</w:t>
+      </w:r>
+      <w:bookmarkStart w:id="0" w:name="_GoBack"/>
+      <w:bookmarkEnd w:id="0"/>
     </w:p>
     <w:p>
       <w:pPr>
@@ -4396,6 +4744,7 @@
         <w:pStyle w:val="Kop3"/>
       </w:pPr>
       <w:r>
+        <w:lastRenderedPageBreak/>
         <w:t>POI</w:t>
       </w:r>
     </w:p>
@@ -4673,81 +5022,81 @@
         <w:pStyle w:val="Kop3"/>
       </w:pPr>
       <w:r>
+        <w:t>Project 008</w:t>
+      </w:r>
+    </w:p>
+    <w:p>
+      <w:pPr>
+        <w:pStyle w:val="Kop4"/>
+      </w:pPr>
+      <w:r>
+        <w:t>Create ‘Furniture-less’ version of  sketchup model (export as sketchup version 2015)</w:t>
+      </w:r>
+    </w:p>
+    <w:p>
+      <w:pPr>
+        <w:pStyle w:val="Kop4"/>
+      </w:pPr>
+      <w:r>
+        <w:t>Add Furniture from Assets Model folder</w:t>
+      </w:r>
+    </w:p>
+    <w:p>
+      <w:pPr>
+        <w:pStyle w:val="Kop4"/>
+      </w:pPr>
+      <w:r>
+        <w:t>Add proper lighting</w:t>
+      </w:r>
+    </w:p>
+    <w:p/>
+    <w:p>
+      <w:pPr>
+        <w:pStyle w:val="Kop3"/>
+      </w:pPr>
+      <w:r>
+        <w:t>Project 011</w:t>
+      </w:r>
+    </w:p>
+    <w:p>
+      <w:pPr>
+        <w:pStyle w:val="Kop4"/>
+      </w:pPr>
+      <w:r>
+        <w:t>Create ‘Furniture-less’ version of  sketchup model (export as sketchup version 2015)</w:t>
+      </w:r>
+    </w:p>
+    <w:p>
+      <w:pPr>
+        <w:pStyle w:val="Kop4"/>
+      </w:pPr>
+      <w:r>
+        <w:t>Add Furniture from Assets Model folder</w:t>
+      </w:r>
+    </w:p>
+    <w:p>
+      <w:pPr>
+        <w:pStyle w:val="Kop4"/>
+      </w:pPr>
+      <w:r>
+        <w:t>Add proper lighting</w:t>
+      </w:r>
+    </w:p>
+    <w:p>
+      <w:pPr>
+        <w:pStyle w:val="Kop4"/>
+      </w:pPr>
+      <w:r>
+        <w:t>Add proper furniture</w:t>
+      </w:r>
+    </w:p>
+    <w:p/>
+    <w:p>
+      <w:pPr>
+        <w:pStyle w:val="Kop3"/>
+      </w:pPr>
+      <w:r>
         <w:lastRenderedPageBreak/>
-        <w:t>Project 008</w:t>
-      </w:r>
-    </w:p>
-    <w:p>
-      <w:pPr>
-        <w:pStyle w:val="Kop4"/>
-      </w:pPr>
-      <w:r>
-        <w:t>Create ‘Furniture-less’ version of  sketchup model (export as sketchup version 2015)</w:t>
-      </w:r>
-    </w:p>
-    <w:p>
-      <w:pPr>
-        <w:pStyle w:val="Kop4"/>
-      </w:pPr>
-      <w:r>
-        <w:t>Add Furniture from Assets Model folder</w:t>
-      </w:r>
-    </w:p>
-    <w:p>
-      <w:pPr>
-        <w:pStyle w:val="Kop4"/>
-      </w:pPr>
-      <w:r>
-        <w:t>Add proper lighting</w:t>
-      </w:r>
-    </w:p>
-    <w:p/>
-    <w:p>
-      <w:pPr>
-        <w:pStyle w:val="Kop3"/>
-      </w:pPr>
-      <w:r>
-        <w:t>Project 011</w:t>
-      </w:r>
-    </w:p>
-    <w:p>
-      <w:pPr>
-        <w:pStyle w:val="Kop4"/>
-      </w:pPr>
-      <w:r>
-        <w:t>Create ‘Furniture-less’ version of  sketchup model (export as sketchup version 2015)</w:t>
-      </w:r>
-    </w:p>
-    <w:p>
-      <w:pPr>
-        <w:pStyle w:val="Kop4"/>
-      </w:pPr>
-      <w:r>
-        <w:t>Add Furniture from Assets Model folder</w:t>
-      </w:r>
-    </w:p>
-    <w:p>
-      <w:pPr>
-        <w:pStyle w:val="Kop4"/>
-      </w:pPr>
-      <w:r>
-        <w:t>Add proper lighting</w:t>
-      </w:r>
-    </w:p>
-    <w:p>
-      <w:pPr>
-        <w:pStyle w:val="Kop4"/>
-      </w:pPr>
-      <w:r>
-        <w:t>Add proper furniture</w:t>
-      </w:r>
-    </w:p>
-    <w:p/>
-    <w:p>
-      <w:pPr>
-        <w:pStyle w:val="Kop3"/>
-      </w:pPr>
-      <w:r>
         <w:t>Project 024</w:t>
       </w:r>
     </w:p>
@@ -7149,6 +7498,119 @@
     </w:lvl>
   </w:abstractNum>
   <w:abstractNum w:abstractNumId="20" w15:restartNumberingAfterBreak="0">
+    <w:nsid w:val="39A075C1"/>
+    <w:multiLevelType w:val="hybridMultilevel"/>
+    <w:tmpl w:val="822EB2A0"/>
+    <w:lvl w:ilvl="0" w:tplc="08130001">
+      <w:start w:val="1"/>
+      <w:numFmt w:val="bullet"/>
+      <w:lvlText w:val=""/>
+      <w:lvlJc w:val="left"/>
+      <w:pPr>
+        <w:ind w:left="720" w:hanging="360"/>
+      </w:pPr>
+      <w:rPr>
+        <w:rFonts w:ascii="Symbol" w:hAnsi="Symbol" w:hint="default"/>
+      </w:rPr>
+    </w:lvl>
+    <w:lvl w:ilvl="1" w:tplc="08130003" w:tentative="1">
+      <w:start w:val="1"/>
+      <w:numFmt w:val="bullet"/>
+      <w:lvlText w:val="o"/>
+      <w:lvlJc w:val="left"/>
+      <w:pPr>
+        <w:ind w:left="1440" w:hanging="360"/>
+      </w:pPr>
+      <w:rPr>
+        <w:rFonts w:ascii="Courier New" w:hAnsi="Courier New" w:cs="Courier New" w:hint="default"/>
+      </w:rPr>
+    </w:lvl>
+    <w:lvl w:ilvl="2" w:tplc="08130005" w:tentative="1">
+      <w:start w:val="1"/>
+      <w:numFmt w:val="bullet"/>
+      <w:lvlText w:val=""/>
+      <w:lvlJc w:val="left"/>
+      <w:pPr>
+        <w:ind w:left="2160" w:hanging="360"/>
+      </w:pPr>
+      <w:rPr>
+        <w:rFonts w:ascii="Wingdings" w:hAnsi="Wingdings" w:hint="default"/>
+      </w:rPr>
+    </w:lvl>
+    <w:lvl w:ilvl="3" w:tplc="08130001" w:tentative="1">
+      <w:start w:val="1"/>
+      <w:numFmt w:val="bullet"/>
+      <w:lvlText w:val=""/>
+      <w:lvlJc w:val="left"/>
+      <w:pPr>
+        <w:ind w:left="2880" w:hanging="360"/>
+      </w:pPr>
+      <w:rPr>
+        <w:rFonts w:ascii="Symbol" w:hAnsi="Symbol" w:hint="default"/>
+      </w:rPr>
+    </w:lvl>
+    <w:lvl w:ilvl="4" w:tplc="08130003" w:tentative="1">
+      <w:start w:val="1"/>
+      <w:numFmt w:val="bullet"/>
+      <w:lvlText w:val="o"/>
+      <w:lvlJc w:val="left"/>
+      <w:pPr>
+        <w:ind w:left="3600" w:hanging="360"/>
+      </w:pPr>
+      <w:rPr>
+        <w:rFonts w:ascii="Courier New" w:hAnsi="Courier New" w:cs="Courier New" w:hint="default"/>
+      </w:rPr>
+    </w:lvl>
+    <w:lvl w:ilvl="5" w:tplc="08130005" w:tentative="1">
+      <w:start w:val="1"/>
+      <w:numFmt w:val="bullet"/>
+      <w:lvlText w:val=""/>
+      <w:lvlJc w:val="left"/>
+      <w:pPr>
+        <w:ind w:left="4320" w:hanging="360"/>
+      </w:pPr>
+      <w:rPr>
+        <w:rFonts w:ascii="Wingdings" w:hAnsi="Wingdings" w:hint="default"/>
+      </w:rPr>
+    </w:lvl>
+    <w:lvl w:ilvl="6" w:tplc="08130001" w:tentative="1">
+      <w:start w:val="1"/>
+      <w:numFmt w:val="bullet"/>
+      <w:lvlText w:val=""/>
+      <w:lvlJc w:val="left"/>
+      <w:pPr>
+        <w:ind w:left="5040" w:hanging="360"/>
+      </w:pPr>
+      <w:rPr>
+        <w:rFonts w:ascii="Symbol" w:hAnsi="Symbol" w:hint="default"/>
+      </w:rPr>
+    </w:lvl>
+    <w:lvl w:ilvl="7" w:tplc="08130003" w:tentative="1">
+      <w:start w:val="1"/>
+      <w:numFmt w:val="bullet"/>
+      <w:lvlText w:val="o"/>
+      <w:lvlJc w:val="left"/>
+      <w:pPr>
+        <w:ind w:left="5760" w:hanging="360"/>
+      </w:pPr>
+      <w:rPr>
+        <w:rFonts w:ascii="Courier New" w:hAnsi="Courier New" w:cs="Courier New" w:hint="default"/>
+      </w:rPr>
+    </w:lvl>
+    <w:lvl w:ilvl="8" w:tplc="08130005" w:tentative="1">
+      <w:start w:val="1"/>
+      <w:numFmt w:val="bullet"/>
+      <w:lvlText w:val=""/>
+      <w:lvlJc w:val="left"/>
+      <w:pPr>
+        <w:ind w:left="6480" w:hanging="360"/>
+      </w:pPr>
+      <w:rPr>
+        <w:rFonts w:ascii="Wingdings" w:hAnsi="Wingdings" w:hint="default"/>
+      </w:rPr>
+    </w:lvl>
+  </w:abstractNum>
+  <w:abstractNum w:abstractNumId="21" w15:restartNumberingAfterBreak="0">
     <w:nsid w:val="403F771C"/>
     <w:multiLevelType w:val="hybridMultilevel"/>
     <w:tmpl w:val="8FF66026"/>
@@ -7261,7 +7723,7 @@
       </w:rPr>
     </w:lvl>
   </w:abstractNum>
-  <w:abstractNum w:abstractNumId="21" w15:restartNumberingAfterBreak="0">
+  <w:abstractNum w:abstractNumId="22" w15:restartNumberingAfterBreak="0">
     <w:nsid w:val="415B0349"/>
     <w:multiLevelType w:val="hybridMultilevel"/>
     <w:tmpl w:val="8562914A"/>
@@ -7374,7 +7836,7 @@
       </w:rPr>
     </w:lvl>
   </w:abstractNum>
-  <w:abstractNum w:abstractNumId="22" w15:restartNumberingAfterBreak="0">
+  <w:abstractNum w:abstractNumId="23" w15:restartNumberingAfterBreak="0">
     <w:nsid w:val="417D0A42"/>
     <w:multiLevelType w:val="hybridMultilevel"/>
     <w:tmpl w:val="90662A94"/>
@@ -7487,7 +7949,7 @@
       </w:rPr>
     </w:lvl>
   </w:abstractNum>
-  <w:abstractNum w:abstractNumId="23" w15:restartNumberingAfterBreak="0">
+  <w:abstractNum w:abstractNumId="24" w15:restartNumberingAfterBreak="0">
     <w:nsid w:val="42D474C2"/>
     <w:multiLevelType w:val="hybridMultilevel"/>
     <w:tmpl w:val="3438D476"/>
@@ -7600,7 +8062,7 @@
       </w:rPr>
     </w:lvl>
   </w:abstractNum>
-  <w:abstractNum w:abstractNumId="24" w15:restartNumberingAfterBreak="0">
+  <w:abstractNum w:abstractNumId="25" w15:restartNumberingAfterBreak="0">
     <w:nsid w:val="4B0720F8"/>
     <w:multiLevelType w:val="hybridMultilevel"/>
     <w:tmpl w:val="28BE5122"/>
@@ -7713,7 +8175,120 @@
       </w:rPr>
     </w:lvl>
   </w:abstractNum>
-  <w:abstractNum w:abstractNumId="25" w15:restartNumberingAfterBreak="0">
+  <w:abstractNum w:abstractNumId="26" w15:restartNumberingAfterBreak="0">
+    <w:nsid w:val="5DAB27DC"/>
+    <w:multiLevelType w:val="hybridMultilevel"/>
+    <w:tmpl w:val="B72209C0"/>
+    <w:lvl w:ilvl="0" w:tplc="08130001">
+      <w:start w:val="1"/>
+      <w:numFmt w:val="bullet"/>
+      <w:lvlText w:val=""/>
+      <w:lvlJc w:val="left"/>
+      <w:pPr>
+        <w:ind w:left="720" w:hanging="360"/>
+      </w:pPr>
+      <w:rPr>
+        <w:rFonts w:ascii="Symbol" w:hAnsi="Symbol" w:hint="default"/>
+      </w:rPr>
+    </w:lvl>
+    <w:lvl w:ilvl="1" w:tplc="08130003" w:tentative="1">
+      <w:start w:val="1"/>
+      <w:numFmt w:val="bullet"/>
+      <w:lvlText w:val="o"/>
+      <w:lvlJc w:val="left"/>
+      <w:pPr>
+        <w:ind w:left="1440" w:hanging="360"/>
+      </w:pPr>
+      <w:rPr>
+        <w:rFonts w:ascii="Courier New" w:hAnsi="Courier New" w:cs="Courier New" w:hint="default"/>
+      </w:rPr>
+    </w:lvl>
+    <w:lvl w:ilvl="2" w:tplc="08130005" w:tentative="1">
+      <w:start w:val="1"/>
+      <w:numFmt w:val="bullet"/>
+      <w:lvlText w:val=""/>
+      <w:lvlJc w:val="left"/>
+      <w:pPr>
+        <w:ind w:left="2160" w:hanging="360"/>
+      </w:pPr>
+      <w:rPr>
+        <w:rFonts w:ascii="Wingdings" w:hAnsi="Wingdings" w:hint="default"/>
+      </w:rPr>
+    </w:lvl>
+    <w:lvl w:ilvl="3" w:tplc="08130001" w:tentative="1">
+      <w:start w:val="1"/>
+      <w:numFmt w:val="bullet"/>
+      <w:lvlText w:val=""/>
+      <w:lvlJc w:val="left"/>
+      <w:pPr>
+        <w:ind w:left="2880" w:hanging="360"/>
+      </w:pPr>
+      <w:rPr>
+        <w:rFonts w:ascii="Symbol" w:hAnsi="Symbol" w:hint="default"/>
+      </w:rPr>
+    </w:lvl>
+    <w:lvl w:ilvl="4" w:tplc="08130003" w:tentative="1">
+      <w:start w:val="1"/>
+      <w:numFmt w:val="bullet"/>
+      <w:lvlText w:val="o"/>
+      <w:lvlJc w:val="left"/>
+      <w:pPr>
+        <w:ind w:left="3600" w:hanging="360"/>
+      </w:pPr>
+      <w:rPr>
+        <w:rFonts w:ascii="Courier New" w:hAnsi="Courier New" w:cs="Courier New" w:hint="default"/>
+      </w:rPr>
+    </w:lvl>
+    <w:lvl w:ilvl="5" w:tplc="08130005" w:tentative="1">
+      <w:start w:val="1"/>
+      <w:numFmt w:val="bullet"/>
+      <w:lvlText w:val=""/>
+      <w:lvlJc w:val="left"/>
+      <w:pPr>
+        <w:ind w:left="4320" w:hanging="360"/>
+      </w:pPr>
+      <w:rPr>
+        <w:rFonts w:ascii="Wingdings" w:hAnsi="Wingdings" w:hint="default"/>
+      </w:rPr>
+    </w:lvl>
+    <w:lvl w:ilvl="6" w:tplc="08130001" w:tentative="1">
+      <w:start w:val="1"/>
+      <w:numFmt w:val="bullet"/>
+      <w:lvlText w:val=""/>
+      <w:lvlJc w:val="left"/>
+      <w:pPr>
+        <w:ind w:left="5040" w:hanging="360"/>
+      </w:pPr>
+      <w:rPr>
+        <w:rFonts w:ascii="Symbol" w:hAnsi="Symbol" w:hint="default"/>
+      </w:rPr>
+    </w:lvl>
+    <w:lvl w:ilvl="7" w:tplc="08130003" w:tentative="1">
+      <w:start w:val="1"/>
+      <w:numFmt w:val="bullet"/>
+      <w:lvlText w:val="o"/>
+      <w:lvlJc w:val="left"/>
+      <w:pPr>
+        <w:ind w:left="5760" w:hanging="360"/>
+      </w:pPr>
+      <w:rPr>
+        <w:rFonts w:ascii="Courier New" w:hAnsi="Courier New" w:cs="Courier New" w:hint="default"/>
+      </w:rPr>
+    </w:lvl>
+    <w:lvl w:ilvl="8" w:tplc="08130005" w:tentative="1">
+      <w:start w:val="1"/>
+      <w:numFmt w:val="bullet"/>
+      <w:lvlText w:val=""/>
+      <w:lvlJc w:val="left"/>
+      <w:pPr>
+        <w:ind w:left="6480" w:hanging="360"/>
+      </w:pPr>
+      <w:rPr>
+        <w:rFonts w:ascii="Wingdings" w:hAnsi="Wingdings" w:hint="default"/>
+      </w:rPr>
+    </w:lvl>
+  </w:abstractNum>
+  <w:abstractNum w:abstractNumId="27" w15:restartNumberingAfterBreak="0">
     <w:nsid w:val="642068A9"/>
     <w:multiLevelType w:val="hybridMultilevel"/>
     <w:tmpl w:val="F85222B2"/>
@@ -7826,7 +8401,7 @@
       </w:rPr>
     </w:lvl>
   </w:abstractNum>
-  <w:abstractNum w:abstractNumId="26" w15:restartNumberingAfterBreak="0">
+  <w:abstractNum w:abstractNumId="28" w15:restartNumberingAfterBreak="0">
     <w:nsid w:val="76F035F8"/>
     <w:multiLevelType w:val="hybridMultilevel"/>
     <w:tmpl w:val="3D205C58"/>
@@ -7939,7 +8514,7 @@
       </w:rPr>
     </w:lvl>
   </w:abstractNum>
-  <w:abstractNum w:abstractNumId="27" w15:restartNumberingAfterBreak="0">
+  <w:abstractNum w:abstractNumId="29" w15:restartNumberingAfterBreak="0">
     <w:nsid w:val="78215C96"/>
     <w:multiLevelType w:val="hybridMultilevel"/>
     <w:tmpl w:val="8514B90E"/>
@@ -8052,7 +8627,7 @@
       </w:rPr>
     </w:lvl>
   </w:abstractNum>
-  <w:abstractNum w:abstractNumId="28" w15:restartNumberingAfterBreak="0">
+  <w:abstractNum w:abstractNumId="30" w15:restartNumberingAfterBreak="0">
     <w:nsid w:val="7F0375AD"/>
     <w:multiLevelType w:val="hybridMultilevel"/>
     <w:tmpl w:val="75ACA622"/>
@@ -8202,10 +8777,10 @@
     <w:abstractNumId w:val="12"/>
   </w:num>
   <w:num w:numId="13">
-    <w:abstractNumId w:val="21"/>
+    <w:abstractNumId w:val="22"/>
   </w:num>
   <w:num w:numId="14">
-    <w:abstractNumId w:val="24"/>
+    <w:abstractNumId w:val="25"/>
   </w:num>
   <w:num w:numId="15">
     <w:abstractNumId w:val="18"/>
@@ -8220,10 +8795,10 @@
     <w:abstractNumId w:val="14"/>
   </w:num>
   <w:num w:numId="19">
-    <w:abstractNumId w:val="26"/>
+    <w:abstractNumId w:val="28"/>
   </w:num>
   <w:num w:numId="20">
-    <w:abstractNumId w:val="20"/>
+    <w:abstractNumId w:val="21"/>
   </w:num>
   <w:num w:numId="21">
     <w:abstractNumId w:val="5"/>
@@ -8232,25 +8807,31 @@
     <w:abstractNumId w:val="8"/>
   </w:num>
   <w:num w:numId="23">
-    <w:abstractNumId w:val="28"/>
+    <w:abstractNumId w:val="30"/>
   </w:num>
   <w:num w:numId="24">
-    <w:abstractNumId w:val="27"/>
+    <w:abstractNumId w:val="29"/>
   </w:num>
   <w:num w:numId="25">
-    <w:abstractNumId w:val="25"/>
+    <w:abstractNumId w:val="27"/>
   </w:num>
   <w:num w:numId="26">
     <w:abstractNumId w:val="19"/>
   </w:num>
   <w:num w:numId="27">
-    <w:abstractNumId w:val="23"/>
+    <w:abstractNumId w:val="24"/>
   </w:num>
   <w:num w:numId="28">
     <w:abstractNumId w:val="0"/>
   </w:num>
   <w:num w:numId="29">
-    <w:abstractNumId w:val="22"/>
+    <w:abstractNumId w:val="23"/>
+  </w:num>
+  <w:num w:numId="30">
+    <w:abstractNumId w:val="26"/>
+  </w:num>
+  <w:num w:numId="31">
+    <w:abstractNumId w:val="20"/>
   </w:num>
   <w:numIdMacAtCleanup w:val="23"/>
 </w:numbering>

</xml_diff>

<commit_message>
Implemented unique virtual gamepad per navigation mode
</commit_message>
<xml_diff>
--- a/ArchiVR_KSArchitect/Development Docs/ArchiVR_KSArchitect_Developer_Documentation.docx
+++ b/ArchiVR_KSArchitect/Development Docs/ArchiVR_KSArchitect_Developer_Documentation.docx
@@ -213,104 +213,6 @@
         <w:pStyle w:val="Kop2"/>
       </w:pPr>
       <w:r>
-        <w:t>ApplicationStateHome</w:t>
-      </w:r>
-    </w:p>
-    <w:p>
-      <w:r>
-        <w:t>This is the initial appliction state in which the application starts up.  In this state the user can:</w:t>
-      </w:r>
-    </w:p>
-    <w:p>
-      <w:pPr>
-        <w:pStyle w:val="Lijstalinea"/>
-        <w:numPr>
-          <w:ilvl w:val="0"/>
-          <w:numId w:val="14"/>
-        </w:numPr>
-      </w:pPr>
-      <w:r>
-        <w:t>Exit the application</w:t>
-      </w:r>
-    </w:p>
-    <w:p>
-      <w:pPr>
-        <w:pStyle w:val="Lijstalinea"/>
-        <w:numPr>
-          <w:ilvl w:val="0"/>
-          <w:numId w:val="14"/>
-        </w:numPr>
-      </w:pPr>
-      <w:r>
-        <w:t>Enter ‘Play’ application state for a given project</w:t>
-      </w:r>
-    </w:p>
-    <w:p>
-      <w:pPr>
-        <w:pStyle w:val="Lijstalinea"/>
-        <w:numPr>
-          <w:ilvl w:val="0"/>
-          <w:numId w:val="14"/>
-        </w:numPr>
-      </w:pPr>
-      <w:r>
-        <w:t>Set the application settings</w:t>
-      </w:r>
-    </w:p>
-    <w:p>
-      <w:pPr>
-        <w:pStyle w:val="Kop2"/>
-      </w:pPr>
-      <w:r>
-        <w:t>ApplicationStatePlay</w:t>
-      </w:r>
-    </w:p>
-    <w:p>
-      <w:r>
-        <w:t>In this state, the user can view a given project in one of the following manners:</w:t>
-      </w:r>
-    </w:p>
-    <w:p>
-      <w:pPr>
-        <w:pStyle w:val="Lijstalinea"/>
-        <w:numPr>
-          <w:ilvl w:val="0"/>
-          <w:numId w:val="15"/>
-        </w:numPr>
-      </w:pPr>
-      <w:r>
-        <w:t>Regular mode</w:t>
-      </w:r>
-    </w:p>
-    <w:p>
-      <w:pPr>
-        <w:pStyle w:val="Lijstalinea"/>
-        <w:numPr>
-          <w:ilvl w:val="0"/>
-          <w:numId w:val="15"/>
-        </w:numPr>
-      </w:pPr>
-      <w:r>
-        <w:t>VR mode</w:t>
-      </w:r>
-    </w:p>
-    <w:p>
-      <w:pPr>
-        <w:pStyle w:val="Lijstalinea"/>
-        <w:numPr>
-          <w:ilvl w:val="0"/>
-          <w:numId w:val="15"/>
-        </w:numPr>
-      </w:pPr>
-      <w:r>
-        <w:t>AR mode</w:t>
-      </w:r>
-    </w:p>
-    <w:p>
-      <w:pPr>
-        <w:pStyle w:val="Kop2"/>
-      </w:pPr>
-      <w:r>
         <w:t>Application state design</w:t>
       </w:r>
     </w:p>
@@ -460,7 +362,6 @@
         <w:pStyle w:val="Kop3"/>
       </w:pPr>
       <w:r>
-        <w:lastRenderedPageBreak/>
         <w:t>XR Device</w:t>
       </w:r>
     </w:p>
@@ -560,6 +461,7 @@
         </w:numPr>
       </w:pPr>
       <w:r>
+        <w:lastRenderedPageBreak/>
         <w:t>Stereo</w:t>
       </w:r>
     </w:p>
@@ -844,69 +746,69 @@
         <w:pStyle w:val="Kop4"/>
       </w:pPr>
       <w:r>
+        <w:t>Active XR device</w:t>
+      </w:r>
+    </w:p>
+    <w:p>
+      <w:r>
+        <w:t xml:space="preserve">The application always has exactly one active XR device.  The </w:t>
+      </w:r>
+      <w:r>
+        <w:t xml:space="preserve">initially </w:t>
+      </w:r>
+      <w:r>
+        <w:t>active XR device is determined at application startup, after determining the list of available XR devices.</w:t>
+      </w:r>
+      <w:r>
+        <w:t xml:space="preserve">  The active XR device can change througout application execution however.</w:t>
+      </w:r>
+    </w:p>
+    <w:p>
+      <w:pPr>
+        <w:pStyle w:val="Kop3"/>
+      </w:pPr>
+      <w:r>
+        <w:t>UI mode</w:t>
+      </w:r>
+    </w:p>
+    <w:p>
+      <w:r>
+        <w:t>Supported</w:t>
+      </w:r>
+      <w:r>
+        <w:t xml:space="preserve"> UI modes are</w:t>
+      </w:r>
+      <w:r>
+        <w:t>:</w:t>
+      </w:r>
+    </w:p>
+    <w:p>
+      <w:pPr>
+        <w:pStyle w:val="Lijstalinea"/>
+        <w:numPr>
+          <w:ilvl w:val="0"/>
+          <w:numId w:val="18"/>
+        </w:numPr>
+      </w:pPr>
+      <w:r>
+        <w:t>Screen-space UI</w:t>
+      </w:r>
+    </w:p>
+    <w:p>
+      <w:pPr>
+        <w:pStyle w:val="Lijstalinea"/>
+        <w:numPr>
+          <w:ilvl w:val="0"/>
+          <w:numId w:val="18"/>
+        </w:numPr>
+      </w:pPr>
+      <w:r>
+        <w:t>World-space UI</w:t>
+      </w:r>
+    </w:p>
+    <w:p>
+      <w:r>
         <w:lastRenderedPageBreak/>
-        <w:t>Active XR device</w:t>
-      </w:r>
-    </w:p>
-    <w:p>
-      <w:r>
-        <w:t xml:space="preserve">The application always has exactly one active XR device.  The </w:t>
-      </w:r>
-      <w:r>
-        <w:t xml:space="preserve">initially </w:t>
-      </w:r>
-      <w:r>
-        <w:t>active XR device is determined at application startup, after determining the list of available XR devices.</w:t>
-      </w:r>
-      <w:r>
-        <w:t xml:space="preserve">  The active XR device can change througout application execution however.</w:t>
-      </w:r>
-    </w:p>
-    <w:p>
-      <w:pPr>
-        <w:pStyle w:val="Kop3"/>
-      </w:pPr>
-      <w:r>
-        <w:t>UI mode</w:t>
-      </w:r>
-    </w:p>
-    <w:p>
-      <w:r>
-        <w:t>Supported</w:t>
-      </w:r>
-      <w:r>
-        <w:t xml:space="preserve"> UI modes are</w:t>
-      </w:r>
-      <w:r>
-        <w:t>:</w:t>
-      </w:r>
-    </w:p>
-    <w:p>
-      <w:pPr>
-        <w:pStyle w:val="Lijstalinea"/>
-        <w:numPr>
-          <w:ilvl w:val="0"/>
-          <w:numId w:val="18"/>
-        </w:numPr>
-      </w:pPr>
-      <w:r>
-        <w:t>Screen-space UI</w:t>
-      </w:r>
-    </w:p>
-    <w:p>
-      <w:pPr>
-        <w:pStyle w:val="Lijstalinea"/>
-        <w:numPr>
-          <w:ilvl w:val="0"/>
-          <w:numId w:val="18"/>
-        </w:numPr>
-      </w:pPr>
-      <w:r>
-        <w:t>World-space UI</w:t>
-      </w:r>
-    </w:p>
-    <w:p>
-      <w:r>
         <w:t xml:space="preserve">While a head-mounted XR device is active (eg Oculus, Cardboard, …) the only available UI mode is </w:t>
       </w:r>
       <w:r>
@@ -1004,6 +906,104 @@
     </w:p>
     <w:p>
       <w:pPr>
+        <w:pStyle w:val="Kop2"/>
+      </w:pPr>
+      <w:r>
+        <w:t>ApplicationStateHome</w:t>
+      </w:r>
+    </w:p>
+    <w:p>
+      <w:r>
+        <w:t>This is the initial appliction state in which the application starts up.  In this state the user can:</w:t>
+      </w:r>
+    </w:p>
+    <w:p>
+      <w:pPr>
+        <w:pStyle w:val="Lijstalinea"/>
+        <w:numPr>
+          <w:ilvl w:val="0"/>
+          <w:numId w:val="14"/>
+        </w:numPr>
+      </w:pPr>
+      <w:r>
+        <w:t>Exit the application</w:t>
+      </w:r>
+    </w:p>
+    <w:p>
+      <w:pPr>
+        <w:pStyle w:val="Lijstalinea"/>
+        <w:numPr>
+          <w:ilvl w:val="0"/>
+          <w:numId w:val="14"/>
+        </w:numPr>
+      </w:pPr>
+      <w:r>
+        <w:t>Enter ‘Play’ application state for a given project</w:t>
+      </w:r>
+    </w:p>
+    <w:p>
+      <w:pPr>
+        <w:pStyle w:val="Lijstalinea"/>
+        <w:numPr>
+          <w:ilvl w:val="0"/>
+          <w:numId w:val="14"/>
+        </w:numPr>
+      </w:pPr>
+      <w:r>
+        <w:t>Set the application settings</w:t>
+      </w:r>
+    </w:p>
+    <w:p>
+      <w:pPr>
+        <w:pStyle w:val="Kop2"/>
+      </w:pPr>
+      <w:r>
+        <w:t>ApplicationStatePlay</w:t>
+      </w:r>
+    </w:p>
+    <w:p>
+      <w:r>
+        <w:t>In this state, the user can view a given project in one of the following manners:</w:t>
+      </w:r>
+    </w:p>
+    <w:p>
+      <w:pPr>
+        <w:pStyle w:val="Lijstalinea"/>
+        <w:numPr>
+          <w:ilvl w:val="0"/>
+          <w:numId w:val="15"/>
+        </w:numPr>
+      </w:pPr>
+      <w:r>
+        <w:t>Regular mode</w:t>
+      </w:r>
+    </w:p>
+    <w:p>
+      <w:pPr>
+        <w:pStyle w:val="Lijstalinea"/>
+        <w:numPr>
+          <w:ilvl w:val="0"/>
+          <w:numId w:val="15"/>
+        </w:numPr>
+      </w:pPr>
+      <w:r>
+        <w:t>VR mode</w:t>
+      </w:r>
+    </w:p>
+    <w:p>
+      <w:pPr>
+        <w:pStyle w:val="Lijstalinea"/>
+        <w:numPr>
+          <w:ilvl w:val="0"/>
+          <w:numId w:val="15"/>
+        </w:numPr>
+      </w:pPr>
+      <w:r>
+        <w:t>AR mode</w:t>
+      </w:r>
+    </w:p>
+    <w:p>
+      <w:pPr>
         <w:pStyle w:val="Kop1"/>
       </w:pPr>
       <w:r>
@@ -1241,6 +1241,7 @@
         <w:pStyle w:val="Kop2"/>
       </w:pPr>
       <w:r>
+        <w:lastRenderedPageBreak/>
         <w:t>ControlsSettings</w:t>
       </w:r>
     </w:p>
@@ -1260,7 +1261,6 @@
         <w:rPr>
           <w:b/>
         </w:rPr>
-        <w:lastRenderedPageBreak/>
         <w:t>ControlsSettings</w:t>
       </w:r>
       <w:r>
@@ -1789,6 +1789,7 @@
         </w:numPr>
       </w:pPr>
       <w:r>
+        <w:lastRenderedPageBreak/>
         <w:t>GearVRGamepad</w:t>
       </w:r>
     </w:p>
@@ -1825,7 +1826,6 @@
         </w:numPr>
       </w:pPr>
       <w:r>
-        <w:lastRenderedPageBreak/>
         <w:t>M</w:t>
       </w:r>
       <w:r>
@@ -2058,6 +2058,293 @@
         <w:pStyle w:val="Kop1"/>
       </w:pPr>
       <w:r>
+        <w:t>Virtual gamepad</w:t>
+      </w:r>
+    </w:p>
+    <w:p>
+      <w:r>
+        <w:t>The virtual gamepad is a non-physical gamepad that exists of touch-interactable UI controls.</w:t>
+      </w:r>
+      <w:r>
+        <w:t xml:space="preserve">  A virtual gamepad is only shown when the following preconditions are met:</w:t>
+      </w:r>
+    </w:p>
+    <w:p>
+      <w:pPr>
+        <w:pStyle w:val="Lijstalinea"/>
+        <w:numPr>
+          <w:ilvl w:val="0"/>
+          <w:numId w:val="33"/>
+        </w:numPr>
+      </w:pPr>
+      <w:r>
+        <w:t>The system has touch input support.</w:t>
+      </w:r>
+    </w:p>
+    <w:p>
+      <w:pPr>
+        <w:pStyle w:val="Lijstalinea"/>
+        <w:numPr>
+          <w:ilvl w:val="0"/>
+          <w:numId w:val="33"/>
+        </w:numPr>
+      </w:pPr>
+      <w:r>
+        <w:t xml:space="preserve">The </w:t>
+      </w:r>
+      <w:r>
+        <w:t>option [Settings] &gt; [Control Settings] &gt; [</w:t>
+      </w:r>
+      <w:r>
+        <w:t>Show virtual gamepad</w:t>
+      </w:r>
+      <w:r>
+        <w:t>] is enabled.</w:t>
+      </w:r>
+    </w:p>
+    <w:p>
+      <w:pPr>
+        <w:pStyle w:val="Lijstalinea"/>
+        <w:numPr>
+          <w:ilvl w:val="0"/>
+          <w:numId w:val="33"/>
+        </w:numPr>
+      </w:pPr>
+      <w:r>
+        <w:t xml:space="preserve">The current navigation mode supports virtual gamepad </w:t>
+      </w:r>
+      <w:bookmarkStart w:id="0" w:name="_GoBack"/>
+      <w:bookmarkEnd w:id="0"/>
+      <w:r>
+        <w:rPr>
+          <w:highlight w:val="yellow"/>
+        </w:rPr>
+        <w:t>(? Don’t they all?)</w:t>
+      </w:r>
+    </w:p>
+    <w:p>
+      <w:r>
+        <w:t xml:space="preserve">Each navigation mode can support its own gamepad implementation, </w:t>
+      </w:r>
+      <w:r>
+        <w:t>containing only those controls that make sense for that navigation mode:</w:t>
+      </w:r>
+    </w:p>
+    <w:p>
+      <w:pPr>
+        <w:pStyle w:val="Lijstalinea"/>
+        <w:numPr>
+          <w:ilvl w:val="0"/>
+          <w:numId w:val="5"/>
+        </w:numPr>
+      </w:pPr>
+      <w:r>
+        <w:t>FPS</w:t>
+      </w:r>
+    </w:p>
+    <w:p>
+      <w:pPr>
+        <w:pStyle w:val="Lijstalinea"/>
+        <w:numPr>
+          <w:ilvl w:val="1"/>
+          <w:numId w:val="5"/>
+        </w:numPr>
+      </w:pPr>
+      <w:r>
+        <w:t>‘Walk’ D-pad: bi-directional D-pad to walk forward/backward (up/down) and left/right (left/right).</w:t>
+      </w:r>
+    </w:p>
+    <w:p>
+      <w:pPr>
+        <w:pStyle w:val="Lijstalinea"/>
+        <w:numPr>
+          <w:ilvl w:val="1"/>
+          <w:numId w:val="5"/>
+        </w:numPr>
+      </w:pPr>
+      <w:r>
+        <w:t>‘</w:t>
+      </w:r>
+      <w:r>
+        <w:t>Run</w:t>
+      </w:r>
+      <w:r>
+        <w:t xml:space="preserve">’ </w:t>
+      </w:r>
+      <w:r>
+        <w:t>button</w:t>
+      </w:r>
+      <w:r>
+        <w:t xml:space="preserve">: </w:t>
+      </w:r>
+      <w:r>
+        <w:t>While pressed, the player runs instead of walks</w:t>
+      </w:r>
+      <w:r>
+        <w:t>.</w:t>
+      </w:r>
+    </w:p>
+    <w:p>
+      <w:pPr>
+        <w:pStyle w:val="Lijstalinea"/>
+        <w:numPr>
+          <w:ilvl w:val="1"/>
+          <w:numId w:val="5"/>
+        </w:numPr>
+      </w:pPr>
+      <w:r>
+        <w:t>‘Jump’ button: When pressed, the playe jumps</w:t>
+      </w:r>
+    </w:p>
+    <w:p>
+      <w:pPr>
+        <w:pStyle w:val="Lijstalinea"/>
+        <w:numPr>
+          <w:ilvl w:val="0"/>
+          <w:numId w:val="5"/>
+        </w:numPr>
+      </w:pPr>
+      <w:r>
+        <w:t>Fly</w:t>
+      </w:r>
+    </w:p>
+    <w:p>
+      <w:pPr>
+        <w:pStyle w:val="Lijstalinea"/>
+        <w:numPr>
+          <w:ilvl w:val="1"/>
+          <w:numId w:val="5"/>
+        </w:numPr>
+      </w:pPr>
+      <w:r>
+        <w:lastRenderedPageBreak/>
+        <w:t>‘</w:t>
+      </w:r>
+      <w:r>
+        <w:t>Move Forward/Backward/Left/Right</w:t>
+      </w:r>
+      <w:r>
+        <w:t xml:space="preserve">’ D-pad: bi-directional D-pad to </w:t>
+      </w:r>
+      <w:r>
+        <w:t>move</w:t>
+      </w:r>
+      <w:r>
+        <w:t xml:space="preserve"> forward/backward (up/down) and left/right (left/right).</w:t>
+      </w:r>
+    </w:p>
+    <w:p>
+      <w:pPr>
+        <w:pStyle w:val="Lijstalinea"/>
+        <w:numPr>
+          <w:ilvl w:val="1"/>
+          <w:numId w:val="5"/>
+        </w:numPr>
+      </w:pPr>
+      <w:r>
+        <w:t>‘</w:t>
+      </w:r>
+      <w:r>
+        <w:t>Up/Down</w:t>
+      </w:r>
+      <w:r>
+        <w:t xml:space="preserve"> Translation’ D-pad: vertical-only D-pad to increase/decrease the vertical </w:t>
+      </w:r>
+      <w:r>
+        <w:t xml:space="preserve">position of the player in the </w:t>
+      </w:r>
+      <w:r>
+        <w:t xml:space="preserve">virtual </w:t>
+      </w:r>
+      <w:r>
+        <w:t>world</w:t>
+      </w:r>
+      <w:r>
+        <w:t>.</w:t>
+      </w:r>
+    </w:p>
+    <w:p>
+      <w:pPr>
+        <w:pStyle w:val="Lijstalinea"/>
+        <w:numPr>
+          <w:ilvl w:val="0"/>
+          <w:numId w:val="5"/>
+        </w:numPr>
+      </w:pPr>
+      <w:r>
+        <w:t>AR</w:t>
+      </w:r>
+    </w:p>
+    <w:p>
+      <w:pPr>
+        <w:pStyle w:val="Lijstalinea"/>
+        <w:numPr>
+          <w:ilvl w:val="1"/>
+          <w:numId w:val="5"/>
+        </w:numPr>
+      </w:pPr>
+      <w:r>
+        <w:t>‘Vertical Translation Offset’ D-pad: vertical-only D-pad to increase/decrease the vertical offset of the virtual model from the physical marker’s anchor position.</w:t>
+      </w:r>
+    </w:p>
+    <w:p>
+      <w:pPr>
+        <w:pStyle w:val="Lijstalinea"/>
+        <w:numPr>
+          <w:ilvl w:val="1"/>
+          <w:numId w:val="5"/>
+        </w:numPr>
+      </w:pPr>
+      <w:r>
+        <w:t>‘Rotation Offset’ D-pad: horizontal-only D-Pad to adjust the rotational offset of the virtual model irt the physical marker’s anchor position.</w:t>
+      </w:r>
+    </w:p>
+    <w:p>
+      <w:pPr>
+        <w:pStyle w:val="Lijstalinea"/>
+        <w:numPr>
+          <w:ilvl w:val="0"/>
+          <w:numId w:val="5"/>
+        </w:numPr>
+      </w:pPr>
+      <w:r>
+        <w:t>Teleport</w:t>
+      </w:r>
+    </w:p>
+    <w:p>
+      <w:pPr>
+        <w:pStyle w:val="Lijstalinea"/>
+        <w:numPr>
+          <w:ilvl w:val="1"/>
+          <w:numId w:val="5"/>
+        </w:numPr>
+      </w:pPr>
+      <w:r>
+        <w:t>Button ‘Teleport’: Makes the player teleport tot he currently gazed-at position in the virtual world.</w:t>
+      </w:r>
+    </w:p>
+    <w:p>
+      <w:r>
+        <w:t>All gamepads are located under a root ‘VirtualGamepad’ gameobject.  This root GameObject has a ‘VirtualGamepadManager’ script attached</w:t>
+      </w:r>
+      <w:r>
+        <w:t xml:space="preserve">.  The </w:t>
+      </w:r>
+      <w:r>
+        <w:t>VirtualGamepadManager’</w:t>
+      </w:r>
+      <w:r>
+        <w:t xml:space="preserve"> script is a singleton</w:t>
+      </w:r>
+      <w:r>
+        <w:t>, that manages all virtual gamepads in the application.</w:t>
+      </w:r>
+    </w:p>
+    <w:p>
+      <w:pPr>
+        <w:pStyle w:val="Kop1"/>
+      </w:pPr>
+      <w:r>
         <w:t>Project</w:t>
       </w:r>
     </w:p>
@@ -2282,100 +2569,100 @@
         </w:numPr>
       </w:pPr>
       <w:r>
+        <w:t>FloorL1</w:t>
+      </w:r>
+    </w:p>
+    <w:p>
+      <w:pPr>
+        <w:pStyle w:val="Lijstalinea"/>
+        <w:numPr>
+          <w:ilvl w:val="0"/>
+          <w:numId w:val="9"/>
+        </w:numPr>
+      </w:pPr>
+      <w:r>
+        <w:t>Application</w:t>
+      </w:r>
+    </w:p>
+    <w:p>
+      <w:pPr>
+        <w:pStyle w:val="Lijstalinea"/>
+        <w:numPr>
+          <w:ilvl w:val="0"/>
+          <w:numId w:val="9"/>
+        </w:numPr>
+      </w:pPr>
+      <w:r>
+        <w:t>UIManager</w:t>
+      </w:r>
+    </w:p>
+    <w:p>
+      <w:pPr>
+        <w:pStyle w:val="Lijstalinea"/>
+        <w:numPr>
+          <w:ilvl w:val="0"/>
+          <w:numId w:val="9"/>
+        </w:numPr>
+      </w:pPr>
+      <w:r>
+        <w:t>…</w:t>
+      </w:r>
+    </w:p>
+    <w:p>
+      <w:pPr>
+        <w:pStyle w:val="Kop2"/>
+      </w:pPr>
+      <w:r>
+        <w:t>Project</w:t>
+      </w:r>
+      <w:r>
+        <w:t>L</w:t>
+      </w:r>
+      <w:r>
+        <w:t>ayers</w:t>
+      </w:r>
+    </w:p>
+    <w:p>
+      <w:r>
+        <w:t xml:space="preserve">The scene content </w:t>
+      </w:r>
+      <w:r>
+        <w:t>can be arranged</w:t>
+      </w:r>
+      <w:r>
+        <w:t xml:space="preserve"> in</w:t>
+      </w:r>
+      <w:r>
+        <w:t>to</w:t>
+      </w:r>
+      <w:r>
+        <w:t xml:space="preserve"> several </w:t>
+      </w:r>
+      <w:r>
+        <w:t xml:space="preserve">project </w:t>
+      </w:r>
+      <w:r>
+        <w:t>layers.</w:t>
+      </w:r>
+      <w:r>
+        <w:t xml:space="preserve">  A project layer contains </w:t>
+      </w:r>
+      <w:r>
+        <w:t>related</w:t>
+      </w:r>
+      <w:r>
+        <w:t xml:space="preserve"> scene content that can be hidden/shown </w:t>
+      </w:r>
+      <w:r>
+        <w:t>as a whole.</w:t>
+      </w:r>
+    </w:p>
+    <w:p>
+      <w:pPr>
+        <w:pStyle w:val="Kop3"/>
+      </w:pPr>
+      <w:r>
         <w:lastRenderedPageBreak/>
-        <w:t>FloorL1</w:t>
-      </w:r>
-    </w:p>
-    <w:p>
-      <w:pPr>
-        <w:pStyle w:val="Lijstalinea"/>
-        <w:numPr>
-          <w:ilvl w:val="0"/>
-          <w:numId w:val="9"/>
-        </w:numPr>
-      </w:pPr>
-      <w:r>
-        <w:t>Application</w:t>
-      </w:r>
-    </w:p>
-    <w:p>
-      <w:pPr>
-        <w:pStyle w:val="Lijstalinea"/>
-        <w:numPr>
-          <w:ilvl w:val="0"/>
-          <w:numId w:val="9"/>
-        </w:numPr>
-      </w:pPr>
-      <w:r>
-        <w:t>UIManager</w:t>
-      </w:r>
-    </w:p>
-    <w:p>
-      <w:pPr>
-        <w:pStyle w:val="Lijstalinea"/>
-        <w:numPr>
-          <w:ilvl w:val="0"/>
-          <w:numId w:val="9"/>
-        </w:numPr>
-      </w:pPr>
-      <w:r>
-        <w:t>…</w:t>
-      </w:r>
-    </w:p>
-    <w:p>
-      <w:pPr>
-        <w:pStyle w:val="Kop2"/>
-      </w:pPr>
-      <w:r>
-        <w:t>Project</w:t>
-      </w:r>
-      <w:r>
-        <w:t>L</w:t>
-      </w:r>
-      <w:r>
-        <w:t>ayers</w:t>
-      </w:r>
-    </w:p>
-    <w:p>
-      <w:r>
-        <w:t xml:space="preserve">The scene content </w:t>
-      </w:r>
-      <w:r>
-        <w:t>can be arranged</w:t>
-      </w:r>
-      <w:r>
-        <w:t xml:space="preserve"> in</w:t>
-      </w:r>
-      <w:r>
-        <w:t>to</w:t>
-      </w:r>
-      <w:r>
-        <w:t xml:space="preserve"> several </w:t>
-      </w:r>
-      <w:r>
-        <w:t xml:space="preserve">project </w:t>
-      </w:r>
-      <w:r>
-        <w:t>layers.</w:t>
-      </w:r>
-      <w:r>
-        <w:t xml:space="preserve">  A project layer contains </w:t>
-      </w:r>
-      <w:r>
-        <w:t>related</w:t>
-      </w:r>
-      <w:r>
-        <w:t xml:space="preserve"> scene content that can be hidden/shown </w:t>
-      </w:r>
-      <w:r>
-        <w:t>as a whole.</w:t>
-      </w:r>
-    </w:p>
-    <w:p>
-      <w:pPr>
-        <w:pStyle w:val="Kop3"/>
-      </w:pPr>
-      <w:r>
         <w:t>Layer menu</w:t>
       </w:r>
     </w:p>
@@ -2754,7 +3041,6 @@
         <w:pStyle w:val="Kop4"/>
       </w:pPr>
       <w:r>
-        <w:lastRenderedPageBreak/>
         <w:t>Adding a GameObject to a layer</w:t>
       </w:r>
     </w:p>
@@ -2818,6 +3104,7 @@
         </w:numPr>
       </w:pPr>
       <w:r>
+        <w:lastRenderedPageBreak/>
         <w:t>Layer_Terrain</w:t>
       </w:r>
     </w:p>
@@ -2909,6 +3196,22 @@
       </w:pPr>
       <w:r>
         <w:t>‘Layers’ menu</w:t>
+      </w:r>
+    </w:p>
+    <w:p>
+      <w:pPr>
+        <w:pStyle w:val="Kop2"/>
+      </w:pPr>
+      <w:r>
+        <w:t>P</w:t>
+      </w:r>
+      <w:r>
+        <w:t>OI</w:t>
+      </w:r>
+    </w:p>
+    <w:p>
+      <w:r>
+        <w:t>Points-of-interest are predefined reference positions from which the architectural project can be viewed.  The points of interest are defined in the unity editor (see [Procedures] &gt; [Add construction project] &gt; Define POI.</w:t>
       </w:r>
     </w:p>
     <w:p>
@@ -3135,15 +3438,15 @@
     </w:p>
     <w:p>
       <w:r>
+        <w:t>The layers are rendered in the order in which they are listed above.</w:t>
+      </w:r>
+      <w:r>
+        <w:t xml:space="preserve">  This is achieved by managing the layers in Unity (via TODO &gt; TODO &gt;)</w:t>
+      </w:r>
+    </w:p>
+    <w:p>
+      <w:r>
         <w:lastRenderedPageBreak/>
-        <w:t>The layers are rendered in the order in which they are listed above.</w:t>
-      </w:r>
-      <w:r>
-        <w:t xml:space="preserve">  This is achieved by managing the layers in Unity (via TODO &gt; TODO &gt;)</w:t>
-      </w:r>
-    </w:p>
-    <w:p>
-      <w:r>
         <w:t>The layers are managed in Unity editor</w:t>
       </w:r>
       <w:r>
@@ -3373,7 +3676,6 @@
         <w:pStyle w:val="Kop1"/>
       </w:pPr>
       <w:r>
-        <w:lastRenderedPageBreak/>
         <w:t>Procedure</w:t>
       </w:r>
       <w:r>
@@ -3412,6 +3714,7 @@
         </w:numPr>
       </w:pPr>
       <w:r>
+        <w:lastRenderedPageBreak/>
         <w:t>model</w:t>
       </w:r>
       <w:r>
@@ -3923,7 +4226,6 @@
         </w:numPr>
       </w:pPr>
       <w:r>
-        <w:lastRenderedPageBreak/>
         <w:t>…</w:t>
       </w:r>
     </w:p>
@@ -3953,6 +4255,7 @@
         </w:numPr>
       </w:pPr>
       <w:r>
+        <w:lastRenderedPageBreak/>
         <w:t>LO</w:t>
       </w:r>
     </w:p>
@@ -4028,7 +4331,184 @@
     </w:p>
     <w:p>
       <w:r>
-        <w:t>Points-Of-Interest are defined using the Unity editor.  Add a new POI as follows:</w:t>
+        <w:t>Points-Of-Interest are defined using the Unity editor.</w:t>
+      </w:r>
+      <w:r>
+        <w:t xml:space="preserve">  First a ‘POI collection has to be defined:</w:t>
+      </w:r>
+    </w:p>
+    <w:p>
+      <w:r>
+        <w:t>Create an empty  GameObject under [ProjectPhase] &gt; [POI].</w:t>
+      </w:r>
+      <w:r>
+        <w:br/>
+        <w:t>The POI collection has to have the name of the navigation mode in which the POI can be used.</w:t>
+      </w:r>
+      <w:r>
+        <w:br/>
+        <w:t>Example:</w:t>
+      </w:r>
+      <w:r>
+        <w:br/>
+      </w:r>
+    </w:p>
+    <w:p>
+      <w:pPr>
+        <w:pStyle w:val="Lijstalinea"/>
+        <w:numPr>
+          <w:ilvl w:val="0"/>
+          <w:numId w:val="32"/>
+        </w:numPr>
+      </w:pPr>
+      <w:r>
+        <w:t>Phase Final</w:t>
+      </w:r>
+    </w:p>
+    <w:p>
+      <w:pPr>
+        <w:pStyle w:val="Lijstalinea"/>
+        <w:numPr>
+          <w:ilvl w:val="1"/>
+          <w:numId w:val="32"/>
+        </w:numPr>
+      </w:pPr>
+      <w:r>
+        <w:t>POI</w:t>
+      </w:r>
+    </w:p>
+    <w:p>
+      <w:pPr>
+        <w:pStyle w:val="Lijstalinea"/>
+        <w:numPr>
+          <w:ilvl w:val="2"/>
+          <w:numId w:val="32"/>
+        </w:numPr>
+      </w:pPr>
+      <w:r>
+        <w:t>FPS</w:t>
+      </w:r>
+    </w:p>
+    <w:p>
+      <w:pPr>
+        <w:pStyle w:val="Lijstalinea"/>
+        <w:numPr>
+          <w:ilvl w:val="3"/>
+          <w:numId w:val="32"/>
+        </w:numPr>
+      </w:pPr>
+      <w:r>
+        <w:t>Slaapkamer</w:t>
+      </w:r>
+    </w:p>
+    <w:p>
+      <w:pPr>
+        <w:pStyle w:val="Lijstalinea"/>
+        <w:numPr>
+          <w:ilvl w:val="2"/>
+          <w:numId w:val="32"/>
+        </w:numPr>
+      </w:pPr>
+      <w:r>
+        <w:t>Fly</w:t>
+      </w:r>
+    </w:p>
+    <w:p>
+      <w:pPr>
+        <w:pStyle w:val="Lijstalinea"/>
+        <w:numPr>
+          <w:ilvl w:val="3"/>
+          <w:numId w:val="32"/>
+        </w:numPr>
+      </w:pPr>
+      <w:r>
+        <w:t>Slaapkamer</w:t>
+      </w:r>
+    </w:p>
+    <w:p>
+      <w:pPr>
+        <w:pStyle w:val="Lijstalinea"/>
+        <w:numPr>
+          <w:ilvl w:val="3"/>
+          <w:numId w:val="32"/>
+        </w:numPr>
+      </w:pPr>
+      <w:r>
+        <w:t>Vooraanzicht VL</w:t>
+      </w:r>
+    </w:p>
+    <w:p>
+      <w:pPr>
+        <w:pStyle w:val="Lijstalinea"/>
+        <w:numPr>
+          <w:ilvl w:val="2"/>
+          <w:numId w:val="32"/>
+        </w:numPr>
+      </w:pPr>
+      <w:r>
+        <w:t>Teleport</w:t>
+      </w:r>
+    </w:p>
+    <w:p>
+      <w:pPr>
+        <w:pStyle w:val="Lijstalinea"/>
+        <w:numPr>
+          <w:ilvl w:val="3"/>
+          <w:numId w:val="32"/>
+        </w:numPr>
+      </w:pPr>
+      <w:r>
+        <w:t>Slaapkamer</w:t>
+      </w:r>
+    </w:p>
+    <w:p>
+      <w:pPr>
+        <w:pStyle w:val="Lijstalinea"/>
+        <w:numPr>
+          <w:ilvl w:val="2"/>
+          <w:numId w:val="32"/>
+        </w:numPr>
+      </w:pPr>
+      <w:r>
+        <w:t>AR</w:t>
+      </w:r>
+    </w:p>
+    <w:p>
+      <w:pPr>
+        <w:pStyle w:val="Lijstalinea"/>
+        <w:numPr>
+          <w:ilvl w:val="3"/>
+          <w:numId w:val="32"/>
+        </w:numPr>
+      </w:pPr>
+      <w:r>
+        <w:t>Slaapkamer</w:t>
+      </w:r>
+    </w:p>
+    <w:p>
+      <w:pPr>
+        <w:pStyle w:val="Lijstalinea"/>
+        <w:numPr>
+          <w:ilvl w:val="3"/>
+          <w:numId w:val="32"/>
+        </w:numPr>
+      </w:pPr>
+      <w:r>
+        <w:t>…</w:t>
+      </w:r>
+    </w:p>
+    <w:p>
+      <w:r>
+        <w:t xml:space="preserve">Then new </w:t>
+      </w:r>
+      <w:r>
+        <w:t xml:space="preserve">POI </w:t>
+      </w:r>
+      <w:r>
+        <w:t xml:space="preserve">must be added tot he POI collection </w:t>
+      </w:r>
+      <w:r>
+        <w:t>as follows:</w:t>
       </w:r>
     </w:p>
     <w:p>
@@ -4152,6 +4632,7 @@
         <w:pStyle w:val="Kop1"/>
       </w:pPr>
       <w:r>
+        <w:lastRenderedPageBreak/>
         <w:t>Development tools</w:t>
       </w:r>
     </w:p>
@@ -4186,7 +4667,6 @@
         <w:pStyle w:val="Kop1"/>
       </w:pPr>
       <w:r>
-        <w:lastRenderedPageBreak/>
         <w:t>TODO:</w:t>
       </w:r>
     </w:p>
@@ -4216,13 +4696,7 @@
         <w:pStyle w:val="Kop3"/>
       </w:pPr>
       <w:r>
-        <w:t>Improve</w:t>
-      </w:r>
-      <w:r>
-        <w:t xml:space="preserve"> layout of WS </w:t>
-      </w:r>
-      <w:r>
-        <w:t>menus</w:t>
+        <w:t>Improve layout of WS menus</w:t>
       </w:r>
     </w:p>
     <w:p/>
@@ -4449,10 +4923,7 @@
         <w:pStyle w:val="Kop3"/>
       </w:pPr>
       <w:r>
-        <w:t xml:space="preserve">Implement user interaction in menus using </w:t>
-      </w:r>
-      <w:r>
-        <w:t>gamepad</w:t>
+        <w:t>Implement user interaction in menus using gamepad</w:t>
       </w:r>
     </w:p>
     <w:p>
@@ -4521,13 +4992,37 @@
         <w:rPr>
           <w:b/>
         </w:rPr>
-        <w:t>R1</w:t>
-      </w:r>
+        <w:t>R1:</w:t>
+      </w:r>
+      <w:r>
+        <w:t xml:space="preserve"> Fo</w:t>
+      </w:r>
+      <w:r>
+        <w:t>c</w:t>
+      </w:r>
+      <w:r>
+        <w:t xml:space="preserve">us </w:t>
+      </w:r>
+      <w:r>
+        <w:t>first/</w:t>
+      </w:r>
+      <w:r>
+        <w:t>next element</w:t>
+      </w:r>
+    </w:p>
+    <w:p>
+      <w:pPr>
+        <w:pStyle w:val="Lijstalinea"/>
+        <w:numPr>
+          <w:ilvl w:val="0"/>
+          <w:numId w:val="31"/>
+        </w:numPr>
+      </w:pPr>
       <w:r>
         <w:rPr>
           <w:b/>
         </w:rPr>
-        <w:t>:</w:t>
+        <w:t>R2:</w:t>
       </w:r>
       <w:r>
         <w:t xml:space="preserve"> Fo</w:t>
@@ -4539,42 +5034,6 @@
         <w:t xml:space="preserve">us </w:t>
       </w:r>
       <w:r>
-        <w:t>first/</w:t>
-      </w:r>
-      <w:r>
-        <w:t>next element</w:t>
-      </w:r>
-    </w:p>
-    <w:p>
-      <w:pPr>
-        <w:pStyle w:val="Lijstalinea"/>
-        <w:numPr>
-          <w:ilvl w:val="0"/>
-          <w:numId w:val="31"/>
-        </w:numPr>
-      </w:pPr>
-      <w:r>
-        <w:rPr>
-          <w:b/>
-        </w:rPr>
-        <w:t>R2</w:t>
-      </w:r>
-      <w:r>
-        <w:rPr>
-          <w:b/>
-        </w:rPr>
-        <w:t>:</w:t>
-      </w:r>
-      <w:r>
-        <w:t xml:space="preserve"> Fo</w:t>
-      </w:r>
-      <w:r>
-        <w:t>c</w:t>
-      </w:r>
-      <w:r>
-        <w:t xml:space="preserve">us </w:t>
-      </w:r>
-      <w:r>
         <w:t>last/</w:t>
       </w:r>
       <w:r>
@@ -4583,8 +5042,6 @@
       <w:r>
         <w:t xml:space="preserve"> element</w:t>
       </w:r>
-      <w:bookmarkStart w:id="0" w:name="_GoBack"/>
-      <w:bookmarkEnd w:id="0"/>
     </w:p>
     <w:p>
       <w:pPr>
@@ -4640,6 +5097,7 @@
         <w:pStyle w:val="Kop3"/>
       </w:pPr>
       <w:r>
+        <w:lastRenderedPageBreak/>
         <w:t>Implement option ‘Gyro’ in ‘Settings&gt;Controls’ menu</w:t>
       </w:r>
       <w:r>
@@ -4744,7 +5202,6 @@
         <w:pStyle w:val="Kop3"/>
       </w:pPr>
       <w:r>
-        <w:lastRenderedPageBreak/>
         <w:t>POI</w:t>
       </w:r>
     </w:p>
@@ -5055,6 +5512,7 @@
         <w:pStyle w:val="Kop3"/>
       </w:pPr>
       <w:r>
+        <w:lastRenderedPageBreak/>
         <w:t>Project 011</w:t>
       </w:r>
     </w:p>
@@ -5096,7 +5554,6 @@
         <w:pStyle w:val="Kop3"/>
       </w:pPr>
       <w:r>
-        <w:lastRenderedPageBreak/>
         <w:t>Project 024</w:t>
       </w:r>
     </w:p>
@@ -6284,6 +6741,92 @@
     </w:lvl>
   </w:abstractNum>
   <w:abstractNum w:abstractNumId="9" w15:restartNumberingAfterBreak="0">
+    <w:nsid w:val="18786F73"/>
+    <w:multiLevelType w:val="hybridMultilevel"/>
+    <w:tmpl w:val="DED63696"/>
+    <w:lvl w:ilvl="0" w:tplc="0813000F">
+      <w:start w:val="1"/>
+      <w:numFmt w:val="decimal"/>
+      <w:lvlText w:val="%1."/>
+      <w:lvlJc w:val="left"/>
+      <w:pPr>
+        <w:ind w:left="720" w:hanging="360"/>
+      </w:pPr>
+    </w:lvl>
+    <w:lvl w:ilvl="1" w:tplc="08130019" w:tentative="1">
+      <w:start w:val="1"/>
+      <w:numFmt w:val="lowerLetter"/>
+      <w:lvlText w:val="%2."/>
+      <w:lvlJc w:val="left"/>
+      <w:pPr>
+        <w:ind w:left="1440" w:hanging="360"/>
+      </w:pPr>
+    </w:lvl>
+    <w:lvl w:ilvl="2" w:tplc="0813001B" w:tentative="1">
+      <w:start w:val="1"/>
+      <w:numFmt w:val="lowerRoman"/>
+      <w:lvlText w:val="%3."/>
+      <w:lvlJc w:val="right"/>
+      <w:pPr>
+        <w:ind w:left="2160" w:hanging="180"/>
+      </w:pPr>
+    </w:lvl>
+    <w:lvl w:ilvl="3" w:tplc="0813000F" w:tentative="1">
+      <w:start w:val="1"/>
+      <w:numFmt w:val="decimal"/>
+      <w:lvlText w:val="%4."/>
+      <w:lvlJc w:val="left"/>
+      <w:pPr>
+        <w:ind w:left="2880" w:hanging="360"/>
+      </w:pPr>
+    </w:lvl>
+    <w:lvl w:ilvl="4" w:tplc="08130019" w:tentative="1">
+      <w:start w:val="1"/>
+      <w:numFmt w:val="lowerLetter"/>
+      <w:lvlText w:val="%5."/>
+      <w:lvlJc w:val="left"/>
+      <w:pPr>
+        <w:ind w:left="3600" w:hanging="360"/>
+      </w:pPr>
+    </w:lvl>
+    <w:lvl w:ilvl="5" w:tplc="0813001B" w:tentative="1">
+      <w:start w:val="1"/>
+      <w:numFmt w:val="lowerRoman"/>
+      <w:lvlText w:val="%6."/>
+      <w:lvlJc w:val="right"/>
+      <w:pPr>
+        <w:ind w:left="4320" w:hanging="180"/>
+      </w:pPr>
+    </w:lvl>
+    <w:lvl w:ilvl="6" w:tplc="0813000F" w:tentative="1">
+      <w:start w:val="1"/>
+      <w:numFmt w:val="decimal"/>
+      <w:lvlText w:val="%7."/>
+      <w:lvlJc w:val="left"/>
+      <w:pPr>
+        <w:ind w:left="5040" w:hanging="360"/>
+      </w:pPr>
+    </w:lvl>
+    <w:lvl w:ilvl="7" w:tplc="08130019" w:tentative="1">
+      <w:start w:val="1"/>
+      <w:numFmt w:val="lowerLetter"/>
+      <w:lvlText w:val="%8."/>
+      <w:lvlJc w:val="left"/>
+      <w:pPr>
+        <w:ind w:left="5760" w:hanging="360"/>
+      </w:pPr>
+    </w:lvl>
+    <w:lvl w:ilvl="8" w:tplc="0813001B" w:tentative="1">
+      <w:start w:val="1"/>
+      <w:numFmt w:val="lowerRoman"/>
+      <w:lvlText w:val="%9."/>
+      <w:lvlJc w:val="right"/>
+      <w:pPr>
+        <w:ind w:left="6480" w:hanging="180"/>
+      </w:pPr>
+    </w:lvl>
+  </w:abstractNum>
+  <w:abstractNum w:abstractNumId="10" w15:restartNumberingAfterBreak="0">
     <w:nsid w:val="1A3817B2"/>
     <w:multiLevelType w:val="hybridMultilevel"/>
     <w:tmpl w:val="7FDCAA58"/>
@@ -6396,7 +6939,7 @@
       </w:rPr>
     </w:lvl>
   </w:abstractNum>
-  <w:abstractNum w:abstractNumId="10" w15:restartNumberingAfterBreak="0">
+  <w:abstractNum w:abstractNumId="11" w15:restartNumberingAfterBreak="0">
     <w:nsid w:val="1C644E97"/>
     <w:multiLevelType w:val="hybridMultilevel"/>
     <w:tmpl w:val="7CD8D1AA"/>
@@ -6508,7 +7051,7 @@
       </w:rPr>
     </w:lvl>
   </w:abstractNum>
-  <w:abstractNum w:abstractNumId="11" w15:restartNumberingAfterBreak="0">
+  <w:abstractNum w:abstractNumId="12" w15:restartNumberingAfterBreak="0">
     <w:nsid w:val="1D516DA8"/>
     <w:multiLevelType w:val="hybridMultilevel"/>
     <w:tmpl w:val="11CADD84"/>
@@ -6621,7 +7164,7 @@
       </w:rPr>
     </w:lvl>
   </w:abstractNum>
-  <w:abstractNum w:abstractNumId="12" w15:restartNumberingAfterBreak="0">
+  <w:abstractNum w:abstractNumId="13" w15:restartNumberingAfterBreak="0">
     <w:nsid w:val="1DBA2E10"/>
     <w:multiLevelType w:val="hybridMultilevel"/>
     <w:tmpl w:val="CF78CC40"/>
@@ -6734,7 +7277,7 @@
       </w:rPr>
     </w:lvl>
   </w:abstractNum>
-  <w:abstractNum w:abstractNumId="13" w15:restartNumberingAfterBreak="0">
+  <w:abstractNum w:abstractNumId="14" w15:restartNumberingAfterBreak="0">
     <w:nsid w:val="1E2A6F0B"/>
     <w:multiLevelType w:val="hybridMultilevel"/>
     <w:tmpl w:val="9D58AC6E"/>
@@ -6846,7 +7389,7 @@
       </w:rPr>
     </w:lvl>
   </w:abstractNum>
-  <w:abstractNum w:abstractNumId="14" w15:restartNumberingAfterBreak="0">
+  <w:abstractNum w:abstractNumId="15" w15:restartNumberingAfterBreak="0">
     <w:nsid w:val="21447209"/>
     <w:multiLevelType w:val="hybridMultilevel"/>
     <w:tmpl w:val="1CDEE0A4"/>
@@ -6959,10 +7502,10 @@
       </w:rPr>
     </w:lvl>
   </w:abstractNum>
-  <w:abstractNum w:abstractNumId="15" w15:restartNumberingAfterBreak="0">
+  <w:abstractNum w:abstractNumId="16" w15:restartNumberingAfterBreak="0">
     <w:nsid w:val="224146E7"/>
     <w:multiLevelType w:val="hybridMultilevel"/>
-    <w:tmpl w:val="7ECE0848"/>
+    <w:tmpl w:val="CC6A7EB8"/>
     <w:lvl w:ilvl="0" w:tplc="08130001">
       <w:start w:val="1"/>
       <w:numFmt w:val="bullet"/>
@@ -7072,7 +7615,7 @@
       </w:rPr>
     </w:lvl>
   </w:abstractNum>
-  <w:abstractNum w:abstractNumId="16" w15:restartNumberingAfterBreak="0">
+  <w:abstractNum w:abstractNumId="17" w15:restartNumberingAfterBreak="0">
     <w:nsid w:val="268E4307"/>
     <w:multiLevelType w:val="hybridMultilevel"/>
     <w:tmpl w:val="3E349D30"/>
@@ -7158,7 +7701,120 @@
       </w:pPr>
     </w:lvl>
   </w:abstractNum>
-  <w:abstractNum w:abstractNumId="17" w15:restartNumberingAfterBreak="0">
+  <w:abstractNum w:abstractNumId="18" w15:restartNumberingAfterBreak="0">
+    <w:nsid w:val="2DB52F03"/>
+    <w:multiLevelType w:val="hybridMultilevel"/>
+    <w:tmpl w:val="8F4858C6"/>
+    <w:lvl w:ilvl="0" w:tplc="08130001">
+      <w:start w:val="1"/>
+      <w:numFmt w:val="bullet"/>
+      <w:lvlText w:val=""/>
+      <w:lvlJc w:val="left"/>
+      <w:pPr>
+        <w:ind w:left="720" w:hanging="360"/>
+      </w:pPr>
+      <w:rPr>
+        <w:rFonts w:ascii="Symbol" w:hAnsi="Symbol" w:hint="default"/>
+      </w:rPr>
+    </w:lvl>
+    <w:lvl w:ilvl="1" w:tplc="08130003">
+      <w:start w:val="1"/>
+      <w:numFmt w:val="bullet"/>
+      <w:lvlText w:val="o"/>
+      <w:lvlJc w:val="left"/>
+      <w:pPr>
+        <w:ind w:left="1440" w:hanging="360"/>
+      </w:pPr>
+      <w:rPr>
+        <w:rFonts w:ascii="Courier New" w:hAnsi="Courier New" w:cs="Courier New" w:hint="default"/>
+      </w:rPr>
+    </w:lvl>
+    <w:lvl w:ilvl="2" w:tplc="08130005">
+      <w:start w:val="1"/>
+      <w:numFmt w:val="bullet"/>
+      <w:lvlText w:val=""/>
+      <w:lvlJc w:val="left"/>
+      <w:pPr>
+        <w:ind w:left="2160" w:hanging="360"/>
+      </w:pPr>
+      <w:rPr>
+        <w:rFonts w:ascii="Wingdings" w:hAnsi="Wingdings" w:hint="default"/>
+      </w:rPr>
+    </w:lvl>
+    <w:lvl w:ilvl="3" w:tplc="08130001">
+      <w:start w:val="1"/>
+      <w:numFmt w:val="bullet"/>
+      <w:lvlText w:val=""/>
+      <w:lvlJc w:val="left"/>
+      <w:pPr>
+        <w:ind w:left="2880" w:hanging="360"/>
+      </w:pPr>
+      <w:rPr>
+        <w:rFonts w:ascii="Symbol" w:hAnsi="Symbol" w:hint="default"/>
+      </w:rPr>
+    </w:lvl>
+    <w:lvl w:ilvl="4" w:tplc="08130003" w:tentative="1">
+      <w:start w:val="1"/>
+      <w:numFmt w:val="bullet"/>
+      <w:lvlText w:val="o"/>
+      <w:lvlJc w:val="left"/>
+      <w:pPr>
+        <w:ind w:left="3600" w:hanging="360"/>
+      </w:pPr>
+      <w:rPr>
+        <w:rFonts w:ascii="Courier New" w:hAnsi="Courier New" w:cs="Courier New" w:hint="default"/>
+      </w:rPr>
+    </w:lvl>
+    <w:lvl w:ilvl="5" w:tplc="08130005" w:tentative="1">
+      <w:start w:val="1"/>
+      <w:numFmt w:val="bullet"/>
+      <w:lvlText w:val=""/>
+      <w:lvlJc w:val="left"/>
+      <w:pPr>
+        <w:ind w:left="4320" w:hanging="360"/>
+      </w:pPr>
+      <w:rPr>
+        <w:rFonts w:ascii="Wingdings" w:hAnsi="Wingdings" w:hint="default"/>
+      </w:rPr>
+    </w:lvl>
+    <w:lvl w:ilvl="6" w:tplc="08130001" w:tentative="1">
+      <w:start w:val="1"/>
+      <w:numFmt w:val="bullet"/>
+      <w:lvlText w:val=""/>
+      <w:lvlJc w:val="left"/>
+      <w:pPr>
+        <w:ind w:left="5040" w:hanging="360"/>
+      </w:pPr>
+      <w:rPr>
+        <w:rFonts w:ascii="Symbol" w:hAnsi="Symbol" w:hint="default"/>
+      </w:rPr>
+    </w:lvl>
+    <w:lvl w:ilvl="7" w:tplc="08130003" w:tentative="1">
+      <w:start w:val="1"/>
+      <w:numFmt w:val="bullet"/>
+      <w:lvlText w:val="o"/>
+      <w:lvlJc w:val="left"/>
+      <w:pPr>
+        <w:ind w:left="5760" w:hanging="360"/>
+      </w:pPr>
+      <w:rPr>
+        <w:rFonts w:ascii="Courier New" w:hAnsi="Courier New" w:cs="Courier New" w:hint="default"/>
+      </w:rPr>
+    </w:lvl>
+    <w:lvl w:ilvl="8" w:tplc="08130005" w:tentative="1">
+      <w:start w:val="1"/>
+      <w:numFmt w:val="bullet"/>
+      <w:lvlText w:val=""/>
+      <w:lvlJc w:val="left"/>
+      <w:pPr>
+        <w:ind w:left="6480" w:hanging="360"/>
+      </w:pPr>
+      <w:rPr>
+        <w:rFonts w:ascii="Wingdings" w:hAnsi="Wingdings" w:hint="default"/>
+      </w:rPr>
+    </w:lvl>
+  </w:abstractNum>
+  <w:abstractNum w:abstractNumId="19" w15:restartNumberingAfterBreak="0">
     <w:nsid w:val="2FEE7A2E"/>
     <w:multiLevelType w:val="hybridMultilevel"/>
     <w:tmpl w:val="FAF2A596"/>
@@ -7271,7 +7927,7 @@
       </w:rPr>
     </w:lvl>
   </w:abstractNum>
-  <w:abstractNum w:abstractNumId="18" w15:restartNumberingAfterBreak="0">
+  <w:abstractNum w:abstractNumId="20" w15:restartNumberingAfterBreak="0">
     <w:nsid w:val="3124729F"/>
     <w:multiLevelType w:val="hybridMultilevel"/>
     <w:tmpl w:val="3EF482DE"/>
@@ -7384,7 +8040,7 @@
       </w:rPr>
     </w:lvl>
   </w:abstractNum>
-  <w:abstractNum w:abstractNumId="19" w15:restartNumberingAfterBreak="0">
+  <w:abstractNum w:abstractNumId="21" w15:restartNumberingAfterBreak="0">
     <w:nsid w:val="3333675E"/>
     <w:multiLevelType w:val="hybridMultilevel"/>
     <w:tmpl w:val="B20625F4"/>
@@ -7497,7 +8153,7 @@
       </w:rPr>
     </w:lvl>
   </w:abstractNum>
-  <w:abstractNum w:abstractNumId="20" w15:restartNumberingAfterBreak="0">
+  <w:abstractNum w:abstractNumId="22" w15:restartNumberingAfterBreak="0">
     <w:nsid w:val="39A075C1"/>
     <w:multiLevelType w:val="hybridMultilevel"/>
     <w:tmpl w:val="822EB2A0"/>
@@ -7610,7 +8266,7 @@
       </w:rPr>
     </w:lvl>
   </w:abstractNum>
-  <w:abstractNum w:abstractNumId="21" w15:restartNumberingAfterBreak="0">
+  <w:abstractNum w:abstractNumId="23" w15:restartNumberingAfterBreak="0">
     <w:nsid w:val="403F771C"/>
     <w:multiLevelType w:val="hybridMultilevel"/>
     <w:tmpl w:val="8FF66026"/>
@@ -7723,7 +8379,7 @@
       </w:rPr>
     </w:lvl>
   </w:abstractNum>
-  <w:abstractNum w:abstractNumId="22" w15:restartNumberingAfterBreak="0">
+  <w:abstractNum w:abstractNumId="24" w15:restartNumberingAfterBreak="0">
     <w:nsid w:val="415B0349"/>
     <w:multiLevelType w:val="hybridMultilevel"/>
     <w:tmpl w:val="8562914A"/>
@@ -7836,7 +8492,7 @@
       </w:rPr>
     </w:lvl>
   </w:abstractNum>
-  <w:abstractNum w:abstractNumId="23" w15:restartNumberingAfterBreak="0">
+  <w:abstractNum w:abstractNumId="25" w15:restartNumberingAfterBreak="0">
     <w:nsid w:val="417D0A42"/>
     <w:multiLevelType w:val="hybridMultilevel"/>
     <w:tmpl w:val="90662A94"/>
@@ -7949,7 +8605,7 @@
       </w:rPr>
     </w:lvl>
   </w:abstractNum>
-  <w:abstractNum w:abstractNumId="24" w15:restartNumberingAfterBreak="0">
+  <w:abstractNum w:abstractNumId="26" w15:restartNumberingAfterBreak="0">
     <w:nsid w:val="42D474C2"/>
     <w:multiLevelType w:val="hybridMultilevel"/>
     <w:tmpl w:val="3438D476"/>
@@ -8062,7 +8718,7 @@
       </w:rPr>
     </w:lvl>
   </w:abstractNum>
-  <w:abstractNum w:abstractNumId="25" w15:restartNumberingAfterBreak="0">
+  <w:abstractNum w:abstractNumId="27" w15:restartNumberingAfterBreak="0">
     <w:nsid w:val="4B0720F8"/>
     <w:multiLevelType w:val="hybridMultilevel"/>
     <w:tmpl w:val="28BE5122"/>
@@ -8175,7 +8831,7 @@
       </w:rPr>
     </w:lvl>
   </w:abstractNum>
-  <w:abstractNum w:abstractNumId="26" w15:restartNumberingAfterBreak="0">
+  <w:abstractNum w:abstractNumId="28" w15:restartNumberingAfterBreak="0">
     <w:nsid w:val="5DAB27DC"/>
     <w:multiLevelType w:val="hybridMultilevel"/>
     <w:tmpl w:val="B72209C0"/>
@@ -8288,7 +8944,7 @@
       </w:rPr>
     </w:lvl>
   </w:abstractNum>
-  <w:abstractNum w:abstractNumId="27" w15:restartNumberingAfterBreak="0">
+  <w:abstractNum w:abstractNumId="29" w15:restartNumberingAfterBreak="0">
     <w:nsid w:val="642068A9"/>
     <w:multiLevelType w:val="hybridMultilevel"/>
     <w:tmpl w:val="F85222B2"/>
@@ -8401,7 +9057,7 @@
       </w:rPr>
     </w:lvl>
   </w:abstractNum>
-  <w:abstractNum w:abstractNumId="28" w15:restartNumberingAfterBreak="0">
+  <w:abstractNum w:abstractNumId="30" w15:restartNumberingAfterBreak="0">
     <w:nsid w:val="76F035F8"/>
     <w:multiLevelType w:val="hybridMultilevel"/>
     <w:tmpl w:val="3D205C58"/>
@@ -8514,7 +9170,7 @@
       </w:rPr>
     </w:lvl>
   </w:abstractNum>
-  <w:abstractNum w:abstractNumId="29" w15:restartNumberingAfterBreak="0">
+  <w:abstractNum w:abstractNumId="31" w15:restartNumberingAfterBreak="0">
     <w:nsid w:val="78215C96"/>
     <w:multiLevelType w:val="hybridMultilevel"/>
     <w:tmpl w:val="8514B90E"/>
@@ -8627,7 +9283,7 @@
       </w:rPr>
     </w:lvl>
   </w:abstractNum>
-  <w:abstractNum w:abstractNumId="30" w15:restartNumberingAfterBreak="0">
+  <w:abstractNum w:abstractNumId="32" w15:restartNumberingAfterBreak="0">
     <w:nsid w:val="7F0375AD"/>
     <w:multiLevelType w:val="hybridMultilevel"/>
     <w:tmpl w:val="75ACA622"/>
@@ -8753,37 +9409,37 @@
     <w:abstractNumId w:val="4"/>
   </w:num>
   <w:num w:numId="5">
-    <w:abstractNumId w:val="15"/>
+    <w:abstractNumId w:val="16"/>
   </w:num>
   <w:num w:numId="6">
-    <w:abstractNumId w:val="9"/>
+    <w:abstractNumId w:val="10"/>
   </w:num>
   <w:num w:numId="7">
+    <w:abstractNumId w:val="19"/>
+  </w:num>
+  <w:num w:numId="8">
+    <w:abstractNumId w:val="11"/>
+  </w:num>
+  <w:num w:numId="9">
+    <w:abstractNumId w:val="14"/>
+  </w:num>
+  <w:num w:numId="10">
     <w:abstractNumId w:val="17"/>
   </w:num>
-  <w:num w:numId="8">
-    <w:abstractNumId w:val="10"/>
+  <w:num w:numId="11">
+    <w:abstractNumId w:val="12"/>
   </w:num>
-  <w:num w:numId="9">
+  <w:num w:numId="12">
     <w:abstractNumId w:val="13"/>
   </w:num>
-  <w:num w:numId="10">
-    <w:abstractNumId w:val="16"/>
-  </w:num>
-  <w:num w:numId="11">
-    <w:abstractNumId w:val="11"/>
-  </w:num>
-  <w:num w:numId="12">
-    <w:abstractNumId w:val="12"/>
-  </w:num>
   <w:num w:numId="13">
-    <w:abstractNumId w:val="22"/>
+    <w:abstractNumId w:val="24"/>
   </w:num>
   <w:num w:numId="14">
-    <w:abstractNumId w:val="25"/>
+    <w:abstractNumId w:val="27"/>
   </w:num>
   <w:num w:numId="15">
-    <w:abstractNumId w:val="18"/>
+    <w:abstractNumId w:val="20"/>
   </w:num>
   <w:num w:numId="16">
     <w:abstractNumId w:val="6"/>
@@ -8792,13 +9448,13 @@
     <w:abstractNumId w:val="7"/>
   </w:num>
   <w:num w:numId="18">
-    <w:abstractNumId w:val="14"/>
+    <w:abstractNumId w:val="15"/>
   </w:num>
   <w:num w:numId="19">
-    <w:abstractNumId w:val="28"/>
+    <w:abstractNumId w:val="30"/>
   </w:num>
   <w:num w:numId="20">
-    <w:abstractNumId w:val="21"/>
+    <w:abstractNumId w:val="23"/>
   </w:num>
   <w:num w:numId="21">
     <w:abstractNumId w:val="5"/>
@@ -8807,31 +9463,37 @@
     <w:abstractNumId w:val="8"/>
   </w:num>
   <w:num w:numId="23">
-    <w:abstractNumId w:val="30"/>
+    <w:abstractNumId w:val="32"/>
   </w:num>
   <w:num w:numId="24">
+    <w:abstractNumId w:val="31"/>
+  </w:num>
+  <w:num w:numId="25">
     <w:abstractNumId w:val="29"/>
   </w:num>
-  <w:num w:numId="25">
-    <w:abstractNumId w:val="27"/>
-  </w:num>
   <w:num w:numId="26">
-    <w:abstractNumId w:val="19"/>
+    <w:abstractNumId w:val="21"/>
   </w:num>
   <w:num w:numId="27">
-    <w:abstractNumId w:val="24"/>
+    <w:abstractNumId w:val="26"/>
   </w:num>
   <w:num w:numId="28">
     <w:abstractNumId w:val="0"/>
   </w:num>
   <w:num w:numId="29">
-    <w:abstractNumId w:val="23"/>
+    <w:abstractNumId w:val="25"/>
   </w:num>
   <w:num w:numId="30">
-    <w:abstractNumId w:val="26"/>
+    <w:abstractNumId w:val="28"/>
   </w:num>
   <w:num w:numId="31">
-    <w:abstractNumId w:val="20"/>
+    <w:abstractNumId w:val="22"/>
+  </w:num>
+  <w:num w:numId="32">
+    <w:abstractNumId w:val="18"/>
+  </w:num>
+  <w:num w:numId="33">
+    <w:abstractNumId w:val="9"/>
   </w:num>
   <w:numIdMacAtCleanup w:val="23"/>
 </w:numbering>

</xml_diff>

<commit_message>
Implemented concept of POI Collection per navigation mode
Also fixed initial Camera position being set for FPS and Fly cam nav modes
</commit_message>
<xml_diff>
--- a/ArchiVR_KSArchitect/Development Docs/ArchiVR_KSArchitect_Developer_Documentation.docx
+++ b/ArchiVR_KSArchitect/Development Docs/ArchiVR_KSArchitect_Developer_Documentation.docx
@@ -2093,13 +2093,7 @@
         <w:t xml:space="preserve">The </w:t>
       </w:r>
       <w:r>
-        <w:t>option [Settings] &gt; [Control Settings] &gt; [</w:t>
-      </w:r>
-      <w:r>
-        <w:t>Show virtual gamepad</w:t>
-      </w:r>
-      <w:r>
-        <w:t>] is enabled.</w:t>
+        <w:t>option [Settings] &gt; [Control Settings] &gt; [Show virtual gamepad] is enabled.</w:t>
       </w:r>
     </w:p>
     <w:p>
@@ -2113,8 +2107,6 @@
       <w:r>
         <w:t xml:space="preserve">The current navigation mode supports virtual gamepad </w:t>
       </w:r>
-      <w:bookmarkStart w:id="0" w:name="_GoBack"/>
-      <w:bookmarkEnd w:id="0"/>
       <w:r>
         <w:rPr>
           <w:highlight w:val="yellow"/>
@@ -2163,25 +2155,7 @@
         </w:numPr>
       </w:pPr>
       <w:r>
-        <w:t>‘</w:t>
-      </w:r>
-      <w:r>
-        <w:t>Run</w:t>
-      </w:r>
-      <w:r>
-        <w:t xml:space="preserve">’ </w:t>
-      </w:r>
-      <w:r>
-        <w:t>button</w:t>
-      </w:r>
-      <w:r>
-        <w:t xml:space="preserve">: </w:t>
-      </w:r>
-      <w:r>
-        <w:t>While pressed, the player runs instead of walks</w:t>
-      </w:r>
-      <w:r>
-        <w:t>.</w:t>
+        <w:t>‘Run’ button: While pressed, the player runs instead of walks.</w:t>
       </w:r>
     </w:p>
     <w:p>
@@ -2218,19 +2192,7 @@
       </w:pPr>
       <w:r>
         <w:lastRenderedPageBreak/>
-        <w:t>‘</w:t>
-      </w:r>
-      <w:r>
-        <w:t>Move Forward/Backward/Left/Right</w:t>
-      </w:r>
-      <w:r>
-        <w:t xml:space="preserve">’ D-pad: bi-directional D-pad to </w:t>
-      </w:r>
-      <w:r>
-        <w:t>move</w:t>
-      </w:r>
-      <w:r>
-        <w:t xml:space="preserve"> forward/backward (up/down) and left/right (left/right).</w:t>
+        <w:t>‘Move Forward/Backward/Left/Right’ D-pad: bi-directional D-pad to move forward/backward (up/down) and left/right (left/right).</w:t>
       </w:r>
     </w:p>
     <w:p>
@@ -2242,25 +2204,7 @@
         </w:numPr>
       </w:pPr>
       <w:r>
-        <w:t>‘</w:t>
-      </w:r>
-      <w:r>
-        <w:t>Up/Down</w:t>
-      </w:r>
-      <w:r>
-        <w:t xml:space="preserve"> Translation’ D-pad: vertical-only D-pad to increase/decrease the vertical </w:t>
-      </w:r>
-      <w:r>
-        <w:t xml:space="preserve">position of the player in the </w:t>
-      </w:r>
-      <w:r>
-        <w:t xml:space="preserve">virtual </w:t>
-      </w:r>
-      <w:r>
-        <w:t>world</w:t>
-      </w:r>
-      <w:r>
-        <w:t>.</w:t>
+        <w:t>‘Up/Down Translation’ D-pad: vertical-only D-pad to increase/decrease the vertical position of the player in the virtual world.</w:t>
       </w:r>
     </w:p>
     <w:p>
@@ -2328,13 +2272,7 @@
         <w:t>All gamepads are located under a root ‘VirtualGamepad’ gameobject.  This root GameObject has a ‘VirtualGamepadManager’ script attached</w:t>
       </w:r>
       <w:r>
-        <w:t xml:space="preserve">.  The </w:t>
-      </w:r>
-      <w:r>
-        <w:t>VirtualGamepadManager’</w:t>
-      </w:r>
-      <w:r>
-        <w:t xml:space="preserve"> script is a singleton</w:t>
+        <w:t>.  The VirtualGamepadManager’ script is a singleton</w:t>
       </w:r>
       <w:r>
         <w:t>, that manages all virtual gamepads in the application.</w:t>
@@ -3203,10 +3141,7 @@
         <w:pStyle w:val="Kop2"/>
       </w:pPr>
       <w:r>
-        <w:t>P</w:t>
-      </w:r>
-      <w:r>
-        <w:t>OI</w:t>
+        <w:t>POI</w:t>
       </w:r>
     </w:p>
     <w:p>
@@ -4683,23 +4618,24 @@
         <w:pStyle w:val="Kop3"/>
       </w:pPr>
       <w:r>
-        <w:t>Make layout of WS and SS Main menu consistent</w:t>
+        <w:t>When switching to Camera Navigation mode Fly, properly set camera position to a POI</w:t>
       </w:r>
     </w:p>
     <w:p>
       <w:pPr>
         <w:pStyle w:val="Kop3"/>
       </w:pPr>
-    </w:p>
-    <w:p>
-      <w:pPr>
-        <w:pStyle w:val="Kop3"/>
-      </w:pPr>
-      <w:r>
-        <w:t>Improve layout of WS menus</w:t>
-      </w:r>
-    </w:p>
-    <w:p/>
+      <w:r>
+        <w:t>Fix toggle UI using tap</w:t>
+      </w:r>
+    </w:p>
+    <w:p>
+      <w:r>
+        <w:t>Toggling UI on/off with tap not on UI control is broken.</w:t>
+      </w:r>
+      <w:bookmarkStart w:id="0" w:name="_GoBack"/>
+      <w:bookmarkEnd w:id="0"/>
+    </w:p>
     <w:p>
       <w:pPr>
         <w:pStyle w:val="Kop3"/>
@@ -5097,7 +5033,6 @@
         <w:pStyle w:val="Kop3"/>
       </w:pPr>
       <w:r>
-        <w:lastRenderedPageBreak/>
         <w:t>Implement option ‘Gyro’ in ‘Settings&gt;Controls’ menu</w:t>
       </w:r>
       <w:r>
@@ -5110,6 +5045,7 @@
         <w:rPr>
           <w:rStyle w:val="Kop3Char"/>
         </w:rPr>
+        <w:lastRenderedPageBreak/>
         <w:t xml:space="preserve">Implement </w:t>
       </w:r>
       <w:r>

</xml_diff>

<commit_message>
MenuPOI: Fixed ActivatePrevPOI button not working.
</commit_message>
<xml_diff>
--- a/ArchiVR_KSArchitect/Development Docs/ArchiVR_KSArchitect_Developer_Documentation.docx
+++ b/ArchiVR_KSArchitect/Development Docs/ArchiVR_KSArchitect_Developer_Documentation.docx
@@ -4618,23 +4618,40 @@
         <w:pStyle w:val="Kop3"/>
       </w:pPr>
       <w:r>
-        <w:t>When switching to Camera Navigation mode Fly, properly set camera position to a POI</w:t>
-      </w:r>
-    </w:p>
-    <w:p>
-      <w:pPr>
-        <w:pStyle w:val="Kop3"/>
-      </w:pPr>
-      <w:r>
-        <w:t>Fix toggle UI using tap</w:t>
-      </w:r>
-    </w:p>
-    <w:p>
-      <w:r>
-        <w:t>Toggling UI on/off with tap not on UI control is broken.</w:t>
+        <w:t xml:space="preserve">When </w:t>
+      </w:r>
+      <w:r>
+        <w:t>exiting</w:t>
+      </w:r>
+      <w:r>
+        <w:t xml:space="preserve"> to Camera Navigation mode </w:t>
+      </w:r>
+      <w:r>
+        <w:t xml:space="preserve">AR camera </w:t>
+      </w:r>
+      <w:r>
+        <w:t>settings seem wrong</w:t>
+      </w:r>
+    </w:p>
+    <w:p>
+      <w:r>
+        <w:t>FOV/position/orientation?</w:t>
       </w:r>
       <w:bookmarkStart w:id="0" w:name="_GoBack"/>
       <w:bookmarkEnd w:id="0"/>
+    </w:p>
+    <w:p>
+      <w:pPr>
+        <w:pStyle w:val="Kop3"/>
+      </w:pPr>
+      <w:r>
+        <w:t>Fix toggle UI using tap</w:t>
+      </w:r>
+    </w:p>
+    <w:p>
+      <w:r>
+        <w:t>Toggling UI on/off with tap not on UI control is broken.</w:t>
+      </w:r>
     </w:p>
     <w:p>
       <w:pPr>
@@ -5033,6 +5050,7 @@
         <w:pStyle w:val="Kop3"/>
       </w:pPr>
       <w:r>
+        <w:lastRenderedPageBreak/>
         <w:t>Implement option ‘Gyro’ in ‘Settings&gt;Controls’ menu</w:t>
       </w:r>
       <w:r>
@@ -5045,7 +5063,6 @@
         <w:rPr>
           <w:rStyle w:val="Kop3Char"/>
         </w:rPr>
-        <w:lastRenderedPageBreak/>
         <w:t xml:space="preserve">Implement </w:t>
       </w:r>
       <w:r>
@@ -9943,7 +9960,6 @@
   <w:style w:type="character" w:default="1" w:styleId="Standaardalinea-lettertype">
     <w:name w:val="Default Paragraph Font"/>
     <w:uiPriority w:val="1"/>
-    <w:semiHidden/>
     <w:unhideWhenUsed/>
   </w:style>
   <w:style w:type="table" w:default="1" w:styleId="Standaardtabel">

</xml_diff>

<commit_message>
Restructured all project scenes to new POI collection implementation
</commit_message>
<xml_diff>
--- a/ArchiVR_KSArchitect/Development Docs/ArchiVR_KSArchitect_Developer_Documentation.docx
+++ b/ArchiVR_KSArchitect/Development Docs/ArchiVR_KSArchitect_Developer_Documentation.docx
@@ -4618,24 +4618,18 @@
         <w:pStyle w:val="Kop3"/>
       </w:pPr>
       <w:r>
-        <w:t xml:space="preserve">When </w:t>
-      </w:r>
-      <w:r>
-        <w:t>exiting</w:t>
-      </w:r>
-      <w:r>
-        <w:t xml:space="preserve"> to Camera Navigation mode </w:t>
-      </w:r>
-      <w:r>
-        <w:t xml:space="preserve">AR camera </w:t>
-      </w:r>
-      <w:r>
-        <w:t>settings seem wrong</w:t>
-      </w:r>
-    </w:p>
-    <w:p>
-      <w:r>
-        <w:t>FOV/position/orientation?</w:t>
+        <w:t>W</w:t>
+      </w:r>
+      <w:r>
+        <w:t>hen entering Home state in UIMode SS, project selection menu is not visible.</w:t>
+      </w:r>
+    </w:p>
+    <w:p>
+      <w:pPr>
+        <w:pStyle w:val="Kop3"/>
+      </w:pPr>
+      <w:r>
+        <w:t>When UI is set invisible, Recticle should be hidden.</w:t>
       </w:r>
       <w:bookmarkStart w:id="0" w:name="_GoBack"/>
       <w:bookmarkEnd w:id="0"/>
@@ -4645,6 +4639,34 @@
         <w:pStyle w:val="Kop3"/>
       </w:pPr>
       <w:r>
+        <w:t>W</w:t>
+      </w:r>
+      <w:r>
+        <w:t xml:space="preserve">hen </w:t>
+      </w:r>
+      <w:r>
+        <w:t>exiting</w:t>
+      </w:r>
+      <w:r>
+        <w:t xml:space="preserve"> to Camera Navigation mode </w:t>
+      </w:r>
+      <w:r>
+        <w:t xml:space="preserve">AR camera </w:t>
+      </w:r>
+      <w:r>
+        <w:t>settings seem wrong</w:t>
+      </w:r>
+    </w:p>
+    <w:p>
+      <w:r>
+        <w:t>FOV/position/orientation?</w:t>
+      </w:r>
+    </w:p>
+    <w:p>
+      <w:pPr>
+        <w:pStyle w:val="Kop3"/>
+      </w:pPr>
+      <w:r>
         <w:t>Fix toggle UI using tap</w:t>
       </w:r>
     </w:p>
@@ -4658,12 +4680,46 @@
         <w:pStyle w:val="Kop3"/>
       </w:pPr>
       <w:r>
-        <w:t>Properly implement ‘Controls’ menu.</w:t>
-      </w:r>
-    </w:p>
-    <w:p>
-      <w:r>
-        <w:t>For now the ‘Controls’ menu is part of the Debug tab view (tab 0)</w:t>
+        <w:t>W</w:t>
+      </w:r>
+      <w:r>
+        <w:t>hy need to press 2 times ‘U’ to switch from WS to SS UI?</w:t>
+      </w:r>
+    </w:p>
+    <w:p>
+      <w:r>
+        <w:t>Should be immediate…</w:t>
+      </w:r>
+    </w:p>
+    <w:p>
+      <w:pPr>
+        <w:pStyle w:val="Kop3"/>
+      </w:pPr>
+      <w:r>
+        <w:t>Properly implement ‘Controls</w:t>
+      </w:r>
+      <w:r>
+        <w:t xml:space="preserve"> Info</w:t>
+      </w:r>
+      <w:r>
+        <w:t>’ menu.</w:t>
+      </w:r>
+    </w:p>
+    <w:p>
+      <w:r>
+        <w:t>For now the ‘Controls</w:t>
+      </w:r>
+      <w:r>
+        <w:t xml:space="preserve"> Info</w:t>
+      </w:r>
+      <w:r>
+        <w:t xml:space="preserve">’ </w:t>
+      </w:r>
+      <w:r>
+        <w:t xml:space="preserve">help </w:t>
+      </w:r>
+      <w:r>
+        <w:t>menu is part of the Debug tab view (tab 0)</w:t>
       </w:r>
       <w:r>
         <w:t>.  It should be a separate menu instead, with ‘Exit’ button etc…</w:t>
@@ -5001,6 +5057,7 @@
         <w:pStyle w:val="Kop3"/>
       </w:pPr>
       <w:r>
+        <w:lastRenderedPageBreak/>
         <w:t>FPS navigation: Fix walk speed when using keyboard.</w:t>
       </w:r>
     </w:p>
@@ -5050,7 +5107,6 @@
         <w:pStyle w:val="Kop3"/>
       </w:pPr>
       <w:r>
-        <w:lastRenderedPageBreak/>
         <w:t>Implement option ‘Gyro’ in ‘Settings&gt;Controls’ menu</w:t>
       </w:r>
       <w:r>
@@ -5432,6 +5488,7 @@
         <w:pStyle w:val="Kop3"/>
       </w:pPr>
       <w:r>
+        <w:lastRenderedPageBreak/>
         <w:t>Project 008</w:t>
       </w:r>
     </w:p>
@@ -5465,7 +5522,6 @@
         <w:pStyle w:val="Kop3"/>
       </w:pPr>
       <w:r>
-        <w:lastRenderedPageBreak/>
         <w:t>Project 011</w:t>
       </w:r>
     </w:p>
@@ -9960,6 +10016,7 @@
   <w:style w:type="character" w:default="1" w:styleId="Standaardalinea-lettertype">
     <w:name w:val="Default Paragraph Font"/>
     <w:uiPriority w:val="1"/>
+    <w:semiHidden/>
     <w:unhideWhenUsed/>
   </w:style>
   <w:style w:type="table" w:default="1" w:styleId="Standaardtabel">

</xml_diff>

<commit_message>
Added CloudsMenu for SS UI
</commit_message>
<xml_diff>
--- a/ArchiVR_KSArchitect/Development Docs/ArchiVR_KSArchitect_Developer_Documentation.docx
+++ b/ArchiVR_KSArchitect/Development Docs/ArchiVR_KSArchitect_Developer_Documentation.docx
@@ -4613,35 +4613,169 @@
         <w:t>Code implementation</w:t>
       </w:r>
     </w:p>
+    <w:p/>
     <w:p>
       <w:pPr>
         <w:pStyle w:val="Kop3"/>
       </w:pPr>
       <w:r>
-        <w:t>W</w:t>
-      </w:r>
-      <w:r>
-        <w:t>hen entering Home state in UIMode SS, project selection menu is not visible.</w:t>
-      </w:r>
-    </w:p>
-    <w:p>
-      <w:pPr>
-        <w:pStyle w:val="Kop3"/>
-      </w:pPr>
-      <w:r>
-        <w:t>When UI is set invisible, Recticle should be hidden.</w:t>
+        <w:t>Implement basic cloud settings via UI</w:t>
+      </w:r>
+    </w:p>
+    <w:p>
+      <w:pPr>
+        <w:pStyle w:val="Lijstalinea"/>
+        <w:numPr>
+          <w:ilvl w:val="0"/>
+          <w:numId w:val="9"/>
+        </w:numPr>
+      </w:pPr>
+      <w:r>
+        <w:t>Mode: faxed or auto</w:t>
+      </w:r>
+    </w:p>
+    <w:p>
+      <w:pPr>
+        <w:pStyle w:val="Lijstalinea"/>
+        <w:numPr>
+          <w:ilvl w:val="0"/>
+          <w:numId w:val="9"/>
+        </w:numPr>
+      </w:pPr>
+      <w:r>
+        <w:t>Intensity</w:t>
+      </w:r>
+    </w:p>
+    <w:p>
+      <w:pPr>
+        <w:pStyle w:val="Lijstalinea"/>
+        <w:numPr>
+          <w:ilvl w:val="0"/>
+          <w:numId w:val="9"/>
+        </w:numPr>
+      </w:pPr>
+      <w:r>
+        <w:t>Color</w:t>
+      </w:r>
+    </w:p>
+    <w:p>
+      <w:pPr>
+        <w:pStyle w:val="Lijstalinea"/>
+        <w:numPr>
+          <w:ilvl w:val="0"/>
+          <w:numId w:val="9"/>
+        </w:numPr>
+      </w:pPr>
+      <w:r>
+        <w:t xml:space="preserve">? </w:t>
+      </w:r>
+      <w:r>
+        <w:t>Fluffyness</w:t>
+      </w:r>
+      <w:r>
+        <w:t xml:space="preserve"> </w:t>
+      </w:r>
+      <w:r>
+        <w:t>(</w:t>
+      </w:r>
+      <w:r>
+        <w:t>fluffy</w:t>
+      </w:r>
+      <w:r>
+        <w:t xml:space="preserve"> = more &amp; smaller </w:t>
+      </w:r>
+      <w:r>
+        <w:t>&amp;</w:t>
+      </w:r>
+      <w:r>
+        <w:t xml:space="preserve"> les</w:t>
+      </w:r>
+      <w:r>
+        <w:t>s</w:t>
+      </w:r>
+      <w:r>
+        <w:t xml:space="preserve"> intense </w:t>
+      </w:r>
+      <w:r>
+        <w:t>cloud particles</w:t>
+      </w:r>
+      <w:r>
+        <w:t>)</w:t>
+      </w:r>
+    </w:p>
+    <w:p>
+      <w:pPr>
+        <w:pStyle w:val="Lijstalinea"/>
+        <w:numPr>
+          <w:ilvl w:val="0"/>
+          <w:numId w:val="9"/>
+        </w:numPr>
+      </w:pPr>
+      <w:r>
+        <w:t xml:space="preserve">? </w:t>
       </w:r>
       <w:bookmarkStart w:id="0" w:name="_GoBack"/>
       <w:bookmarkEnd w:id="0"/>
+      <w:r>
+        <w:t>2 distinct collections of cloudLayers: LOW and HIGH clouds?</w:t>
+      </w:r>
     </w:p>
     <w:p>
       <w:pPr>
         <w:pStyle w:val="Kop3"/>
       </w:pPr>
       <w:r>
+        <w:t>Add CloudManager.SetCloudA</w:t>
+      </w:r>
+      <w:r>
+        <w:t>l</w:t>
+      </w:r>
+      <w:r>
+        <w:t>pha()</w:t>
+      </w:r>
+      <w:r>
+        <w:t>;</w:t>
+      </w:r>
+    </w:p>
+    <w:p/>
+    <w:p>
+      <w:pPr>
+        <w:pStyle w:val="Kop3"/>
+      </w:pPr>
+      <w:r>
+        <w:t>Temporarily hide clouds while in AR mode</w:t>
+      </w:r>
+    </w:p>
+    <w:p/>
+    <w:p>
+      <w:pPr>
+        <w:pStyle w:val="Kop3"/>
+      </w:pPr>
+      <w:r>
         <w:t>W</w:t>
       </w:r>
       <w:r>
+        <w:t>hen entering Home state in UIMode SS, project selection menu is not visible.</w:t>
+      </w:r>
+    </w:p>
+    <w:p/>
+    <w:p>
+      <w:pPr>
+        <w:pStyle w:val="Kop3"/>
+      </w:pPr>
+      <w:r>
+        <w:t>When UI is set invisible, Recticle should be hidden.</w:t>
+      </w:r>
+    </w:p>
+    <w:p/>
+    <w:p>
+      <w:pPr>
+        <w:pStyle w:val="Kop3"/>
+      </w:pPr>
+      <w:r>
+        <w:t>W</w:t>
+      </w:r>
+      <w:r>
         <w:t xml:space="preserve">hen </w:t>
       </w:r>
       <w:r>
@@ -4667,12 +4801,15 @@
         <w:pStyle w:val="Kop3"/>
       </w:pPr>
       <w:r>
-        <w:t>Fix toggle UI using tap</w:t>
-      </w:r>
-    </w:p>
-    <w:p>
-      <w:r>
-        <w:t>Toggling UI on/off with tap not on UI control is broken.</w:t>
+        <w:t>W</w:t>
+      </w:r>
+      <w:r>
+        <w:t>hy need to press 2 times ‘U’ to switch from WS to SS UI?</w:t>
+      </w:r>
+    </w:p>
+    <w:p>
+      <w:r>
+        <w:t>Should be immediate…</w:t>
       </w:r>
     </w:p>
     <w:p>
@@ -4680,15 +4817,33 @@
         <w:pStyle w:val="Kop3"/>
       </w:pPr>
       <w:r>
-        <w:t>W</w:t>
-      </w:r>
-      <w:r>
-        <w:t>hy need to press 2 times ‘U’ to switch from WS to SS UI?</w:t>
-      </w:r>
-    </w:p>
-    <w:p>
-      <w:r>
-        <w:t>Should be immediate…</w:t>
+        <w:t>Properly implement ‘Controls</w:t>
+      </w:r>
+      <w:r>
+        <w:t xml:space="preserve"> Info</w:t>
+      </w:r>
+      <w:r>
+        <w:t>’ menu.</w:t>
+      </w:r>
+    </w:p>
+    <w:p>
+      <w:r>
+        <w:t>For now the ‘Controls</w:t>
+      </w:r>
+      <w:r>
+        <w:t xml:space="preserve"> Info</w:t>
+      </w:r>
+      <w:r>
+        <w:t xml:space="preserve">’ </w:t>
+      </w:r>
+      <w:r>
+        <w:t xml:space="preserve">help </w:t>
+      </w:r>
+      <w:r>
+        <w:t>menu is part of the Debug tab view (tab 0)</w:t>
+      </w:r>
+      <w:r>
+        <w:t>.  It should be a separate menu instead, with ‘Exit’ button etc…</w:t>
       </w:r>
     </w:p>
     <w:p>
@@ -4696,33 +4851,70 @@
         <w:pStyle w:val="Kop3"/>
       </w:pPr>
       <w:r>
-        <w:t>Properly implement ‘Controls</w:t>
-      </w:r>
-      <w:r>
-        <w:t xml:space="preserve"> Info</w:t>
-      </w:r>
-      <w:r>
-        <w:t>’ menu.</w:t>
-      </w:r>
-    </w:p>
-    <w:p>
-      <w:r>
-        <w:t>For now the ‘Controls</w:t>
-      </w:r>
-      <w:r>
-        <w:t xml:space="preserve"> Info</w:t>
-      </w:r>
-      <w:r>
-        <w:t xml:space="preserve">’ </w:t>
-      </w:r>
-      <w:r>
-        <w:t xml:space="preserve">help </w:t>
-      </w:r>
-      <w:r>
-        <w:t>menu is part of the Debug tab view (tab 0)</w:t>
-      </w:r>
-      <w:r>
-        <w:t>.  It should be a separate menu instead, with ‘Exit’ button etc…</w:t>
+        <w:t xml:space="preserve">Implement </w:t>
+      </w:r>
+      <w:r>
+        <w:t>infrastructure for user interaction in menu using different input devices</w:t>
+      </w:r>
+    </w:p>
+    <w:p>
+      <w:pPr>
+        <w:pStyle w:val="Lijstalinea"/>
+        <w:numPr>
+          <w:ilvl w:val="0"/>
+          <w:numId w:val="30"/>
+        </w:numPr>
+      </w:pPr>
+      <w:r>
+        <w:t>Mouse (done)</w:t>
+      </w:r>
+    </w:p>
+    <w:p>
+      <w:pPr>
+        <w:pStyle w:val="Lijstalinea"/>
+        <w:numPr>
+          <w:ilvl w:val="0"/>
+          <w:numId w:val="30"/>
+        </w:numPr>
+      </w:pPr>
+      <w:r>
+        <w:t>Gaze (done)</w:t>
+      </w:r>
+    </w:p>
+    <w:p>
+      <w:pPr>
+        <w:pStyle w:val="Lijstalinea"/>
+        <w:numPr>
+          <w:ilvl w:val="0"/>
+          <w:numId w:val="30"/>
+        </w:numPr>
+      </w:pPr>
+      <w:r>
+        <w:t>Keyboard</w:t>
+      </w:r>
+    </w:p>
+    <w:p>
+      <w:pPr>
+        <w:pStyle w:val="Lijstalinea"/>
+        <w:numPr>
+          <w:ilvl w:val="0"/>
+          <w:numId w:val="30"/>
+        </w:numPr>
+      </w:pPr>
+      <w:r>
+        <w:t>Gamepad</w:t>
+      </w:r>
+    </w:p>
+    <w:p>
+      <w:pPr>
+        <w:pStyle w:val="Lijstalinea"/>
+        <w:numPr>
+          <w:ilvl w:val="0"/>
+          <w:numId w:val="30"/>
+        </w:numPr>
+      </w:pPr>
+      <w:r>
+        <w:t>GearVR Trackpad</w:t>
       </w:r>
     </w:p>
     <w:p>
@@ -4730,77 +4922,7 @@
         <w:pStyle w:val="Kop3"/>
       </w:pPr>
       <w:r>
-        <w:t xml:space="preserve">Implement </w:t>
-      </w:r>
-      <w:r>
-        <w:t>infrastructure for user interaction in menu using different input devices</w:t>
-      </w:r>
-    </w:p>
-    <w:p>
-      <w:pPr>
-        <w:pStyle w:val="Lijstalinea"/>
-        <w:numPr>
-          <w:ilvl w:val="0"/>
-          <w:numId w:val="30"/>
-        </w:numPr>
-      </w:pPr>
-      <w:r>
-        <w:t>Mouse (done)</w:t>
-      </w:r>
-    </w:p>
-    <w:p>
-      <w:pPr>
-        <w:pStyle w:val="Lijstalinea"/>
-        <w:numPr>
-          <w:ilvl w:val="0"/>
-          <w:numId w:val="30"/>
-        </w:numPr>
-      </w:pPr>
-      <w:r>
-        <w:t>Gaze (done)</w:t>
-      </w:r>
-    </w:p>
-    <w:p>
-      <w:pPr>
-        <w:pStyle w:val="Lijstalinea"/>
-        <w:numPr>
-          <w:ilvl w:val="0"/>
-          <w:numId w:val="30"/>
-        </w:numPr>
-      </w:pPr>
-      <w:r>
-        <w:t>Keyboard</w:t>
-      </w:r>
-    </w:p>
-    <w:p>
-      <w:pPr>
-        <w:pStyle w:val="Lijstalinea"/>
-        <w:numPr>
-          <w:ilvl w:val="0"/>
-          <w:numId w:val="30"/>
-        </w:numPr>
-      </w:pPr>
-      <w:r>
-        <w:t>Gamepad</w:t>
-      </w:r>
-    </w:p>
-    <w:p>
-      <w:pPr>
-        <w:pStyle w:val="Lijstalinea"/>
-        <w:numPr>
-          <w:ilvl w:val="0"/>
-          <w:numId w:val="30"/>
-        </w:numPr>
-      </w:pPr>
-      <w:r>
-        <w:t>GearVR Trackpad</w:t>
-      </w:r>
-    </w:p>
-    <w:p>
-      <w:pPr>
-        <w:pStyle w:val="Kop3"/>
-      </w:pPr>
-      <w:r>
+        <w:lastRenderedPageBreak/>
         <w:t>Implement user interaction in menus using keyboard</w:t>
       </w:r>
     </w:p>
@@ -5057,7 +5179,6 @@
         <w:pStyle w:val="Kop3"/>
       </w:pPr>
       <w:r>
-        <w:lastRenderedPageBreak/>
         <w:t>FPS navigation: Fix walk speed when using keyboard.</w:t>
       </w:r>
     </w:p>
@@ -5371,6 +5492,7 @@
         </w:numPr>
       </w:pPr>
       <w:r>
+        <w:lastRenderedPageBreak/>
         <w:t>SkyDome : Implement timed ‘Ground Colors’</w:t>
       </w:r>
     </w:p>
@@ -5488,7 +5610,6 @@
         <w:pStyle w:val="Kop3"/>
       </w:pPr>
       <w:r>
-        <w:lastRenderedPageBreak/>
         <w:t>Project 008</w:t>
       </w:r>
     </w:p>
@@ -5723,6 +5844,7 @@
         </w:numPr>
       </w:pPr>
       <w:r>
+        <w:lastRenderedPageBreak/>
         <w:t>Correct units? (must be mm)</w:t>
       </w:r>
     </w:p>

</xml_diff>

<commit_message>
Fixed WS XR device button behavior
</commit_message>
<xml_diff>
--- a/ArchiVR_KSArchitect/Development Docs/ArchiVR_KSArchitect_Developer_Documentation.docx
+++ b/ArchiVR_KSArchitect/Development Docs/ArchiVR_KSArchitect_Developer_Documentation.docx
@@ -4619,7 +4619,7 @@
         <w:pStyle w:val="Kop3"/>
       </w:pPr>
       <w:r>
-        <w:t>Implement basic cloud settings via UI</w:t>
+        <w:t>Implement cloud settings via UI</w:t>
       </w:r>
     </w:p>
     <w:p>
@@ -4631,7 +4631,13 @@
         </w:numPr>
       </w:pPr>
       <w:r>
-        <w:t>Mode: faxed or auto</w:t>
+        <w:t>Mode: f</w:t>
+      </w:r>
+      <w:r>
+        <w:t>i</w:t>
+      </w:r>
+      <w:r>
+        <w:t>xed or auto</w:t>
       </w:r>
     </w:p>
     <w:p>
@@ -4705,19 +4711,39 @@
     </w:p>
     <w:p>
       <w:pPr>
-        <w:pStyle w:val="Lijstalinea"/>
-        <w:numPr>
-          <w:ilvl w:val="0"/>
-          <w:numId w:val="9"/>
-        </w:numPr>
-      </w:pPr>
-      <w:r>
-        <w:t xml:space="preserve">? </w:t>
-      </w:r>
+        <w:pStyle w:val="Kop3"/>
+      </w:pPr>
       <w:bookmarkStart w:id="0" w:name="_GoBack"/>
       <w:bookmarkEnd w:id="0"/>
       <w:r>
-        <w:t>2 distinct collections of cloudLayers: LOW and HIGH clouds?</w:t>
+        <w:t>Cloud system</w:t>
+      </w:r>
+    </w:p>
+    <w:p>
+      <w:pPr>
+        <w:pStyle w:val="Lijstalinea"/>
+        <w:numPr>
+          <w:ilvl w:val="0"/>
+          <w:numId w:val="9"/>
+        </w:numPr>
+      </w:pPr>
+      <w:r>
+        <w:t>Make upper and lower cloud layer move in different speeds</w:t>
+      </w:r>
+      <w:r>
+        <w:t xml:space="preserve"> but (roughly) same direction</w:t>
+      </w:r>
+    </w:p>
+    <w:p>
+      <w:pPr>
+        <w:pStyle w:val="Lijstalinea"/>
+        <w:numPr>
+          <w:ilvl w:val="0"/>
+          <w:numId w:val="9"/>
+        </w:numPr>
+      </w:pPr>
+      <w:r>
+        <w:t>Make upper and lower cloud layer slightly different intensity</w:t>
       </w:r>
     </w:p>
     <w:p>
@@ -4914,6 +4940,7 @@
         </w:numPr>
       </w:pPr>
       <w:r>
+        <w:lastRenderedPageBreak/>
         <w:t>GearVR Trackpad</w:t>
       </w:r>
     </w:p>
@@ -4922,7 +4949,6 @@
         <w:pStyle w:val="Kop3"/>
       </w:pPr>
       <w:r>
-        <w:lastRenderedPageBreak/>
         <w:t>Implement user interaction in menus using keyboard</w:t>
       </w:r>
     </w:p>
@@ -5480,6 +5506,7 @@
         </w:numPr>
       </w:pPr>
       <w:r>
+        <w:lastRenderedPageBreak/>
         <w:t>SkyDome : Implement making rendering ground optional.</w:t>
       </w:r>
     </w:p>
@@ -5492,7 +5519,6 @@
         </w:numPr>
       </w:pPr>
       <w:r>
-        <w:lastRenderedPageBreak/>
         <w:t>SkyDome : Implement timed ‘Ground Colors’</w:t>
       </w:r>
     </w:p>
@@ -5832,6 +5858,7 @@
         </w:numPr>
       </w:pPr>
       <w:r>
+        <w:lastRenderedPageBreak/>
         <w:t>Faults (inverted/missing faces, uv mapping)</w:t>
       </w:r>
     </w:p>
@@ -5844,7 +5871,6 @@
         </w:numPr>
       </w:pPr>
       <w:r>
-        <w:lastRenderedPageBreak/>
         <w:t>Correct units? (must be mm)</w:t>
       </w:r>
     </w:p>

</xml_diff>

<commit_message>
Fixed Play Menu WS and Main Menu WS
</commit_message>
<xml_diff>
--- a/ArchiVR_KSArchitect/Development Docs/ArchiVR_KSArchitect_Developer_Documentation.docx
+++ b/ArchiVR_KSArchitect/Development Docs/ArchiVR_KSArchitect_Developer_Documentation.docx
@@ -4615,106 +4615,135 @@
     </w:p>
     <w:p/>
     <w:p>
-      <w:pPr>
-        <w:pStyle w:val="Kop3"/>
-      </w:pPr>
-      <w:r>
-        <w:t>Implement cloud settings via UI</w:t>
-      </w:r>
-    </w:p>
-    <w:p>
-      <w:pPr>
-        <w:pStyle w:val="Lijstalinea"/>
-        <w:numPr>
-          <w:ilvl w:val="0"/>
-          <w:numId w:val="9"/>
-        </w:numPr>
-      </w:pPr>
-      <w:r>
-        <w:t>Mode: f</w:t>
-      </w:r>
-      <w:r>
-        <w:t>i</w:t>
-      </w:r>
-      <w:r>
-        <w:t>xed or auto</w:t>
-      </w:r>
-    </w:p>
-    <w:p>
-      <w:pPr>
-        <w:pStyle w:val="Lijstalinea"/>
-        <w:numPr>
-          <w:ilvl w:val="0"/>
-          <w:numId w:val="9"/>
-        </w:numPr>
-      </w:pPr>
-      <w:r>
-        <w:t>Intensity</w:t>
-      </w:r>
-    </w:p>
-    <w:p>
-      <w:pPr>
-        <w:pStyle w:val="Lijstalinea"/>
-        <w:numPr>
-          <w:ilvl w:val="0"/>
-          <w:numId w:val="9"/>
-        </w:numPr>
-      </w:pPr>
-      <w:r>
-        <w:t>Color</w:t>
-      </w:r>
-    </w:p>
-    <w:p>
-      <w:pPr>
-        <w:pStyle w:val="Lijstalinea"/>
-        <w:numPr>
-          <w:ilvl w:val="0"/>
-          <w:numId w:val="9"/>
-        </w:numPr>
-      </w:pPr>
-      <w:r>
-        <w:t xml:space="preserve">? </w:t>
-      </w:r>
-      <w:r>
-        <w:t>Fluffyness</w:t>
-      </w:r>
-      <w:r>
-        <w:t xml:space="preserve"> </w:t>
-      </w:r>
-      <w:r>
-        <w:t>(</w:t>
-      </w:r>
-      <w:r>
-        <w:t>fluffy</w:t>
-      </w:r>
-      <w:r>
-        <w:t xml:space="preserve"> = more &amp; smaller </w:t>
-      </w:r>
-      <w:r>
-        <w:t>&amp;</w:t>
-      </w:r>
-      <w:r>
-        <w:t xml:space="preserve"> les</w:t>
-      </w:r>
-      <w:r>
-        <w:t>s</w:t>
-      </w:r>
-      <w:r>
-        <w:t xml:space="preserve"> intense </w:t>
-      </w:r>
-      <w:r>
-        <w:t>cloud particles</w:t>
-      </w:r>
-      <w:r>
-        <w:t>)</w:t>
-      </w:r>
-    </w:p>
-    <w:p>
-      <w:pPr>
-        <w:pStyle w:val="Kop3"/>
-      </w:pPr>
+      <w:r>
+        <w:t>Bug: FPS not shown in WS play</w:t>
+      </w:r>
+    </w:p>
+    <w:p/>
+    <w:p>
+      <w:r>
+        <w:t xml:space="preserve">Bug: </w:t>
+      </w:r>
+      <w:r>
+        <w:t xml:space="preserve">Touch </w:t>
+      </w:r>
+      <w:r>
+        <w:t xml:space="preserve">rotate </w:t>
+      </w:r>
+      <w:r>
+        <w:t>not working in XR mode</w:t>
+      </w:r>
+    </w:p>
+    <w:p/>
+    <w:p>
+      <w:r>
+        <w:t>When transition play -&gt; home in WS mode, SS project menu is shown.</w:t>
+      </w:r>
+    </w:p>
+    <w:p/>
+    <w:p>
       <w:bookmarkStart w:id="0" w:name="_GoBack"/>
       <w:bookmarkEnd w:id="0"/>
+    </w:p>
+    <w:p>
+      <w:pPr>
+        <w:pStyle w:val="Kop3"/>
+      </w:pPr>
+      <w:r>
+        <w:t>Implement cloud settings via UI</w:t>
+      </w:r>
+    </w:p>
+    <w:p>
+      <w:pPr>
+        <w:pStyle w:val="Lijstalinea"/>
+        <w:numPr>
+          <w:ilvl w:val="0"/>
+          <w:numId w:val="9"/>
+        </w:numPr>
+      </w:pPr>
+      <w:r>
+        <w:t>Mode: f</w:t>
+      </w:r>
+      <w:r>
+        <w:t>i</w:t>
+      </w:r>
+      <w:r>
+        <w:t>xed or auto</w:t>
+      </w:r>
+    </w:p>
+    <w:p>
+      <w:pPr>
+        <w:pStyle w:val="Lijstalinea"/>
+        <w:numPr>
+          <w:ilvl w:val="0"/>
+          <w:numId w:val="9"/>
+        </w:numPr>
+      </w:pPr>
+      <w:r>
+        <w:t>Intensity</w:t>
+      </w:r>
+    </w:p>
+    <w:p>
+      <w:pPr>
+        <w:pStyle w:val="Lijstalinea"/>
+        <w:numPr>
+          <w:ilvl w:val="0"/>
+          <w:numId w:val="9"/>
+        </w:numPr>
+      </w:pPr>
+      <w:r>
+        <w:t>Color</w:t>
+      </w:r>
+    </w:p>
+    <w:p>
+      <w:pPr>
+        <w:pStyle w:val="Lijstalinea"/>
+        <w:numPr>
+          <w:ilvl w:val="0"/>
+          <w:numId w:val="9"/>
+        </w:numPr>
+      </w:pPr>
+      <w:r>
+        <w:t xml:space="preserve">? </w:t>
+      </w:r>
+      <w:r>
+        <w:t>Fluffyness</w:t>
+      </w:r>
+      <w:r>
+        <w:t xml:space="preserve"> </w:t>
+      </w:r>
+      <w:r>
+        <w:t>(</w:t>
+      </w:r>
+      <w:r>
+        <w:t>fluffy</w:t>
+      </w:r>
+      <w:r>
+        <w:t xml:space="preserve"> = more &amp; smaller </w:t>
+      </w:r>
+      <w:r>
+        <w:t>&amp;</w:t>
+      </w:r>
+      <w:r>
+        <w:t xml:space="preserve"> les</w:t>
+      </w:r>
+      <w:r>
+        <w:t>s</w:t>
+      </w:r>
+      <w:r>
+        <w:t xml:space="preserve"> intense </w:t>
+      </w:r>
+      <w:r>
+        <w:t>cloud particles</w:t>
+      </w:r>
+      <w:r>
+        <w:t>)</w:t>
+      </w:r>
+    </w:p>
+    <w:p>
+      <w:pPr>
+        <w:pStyle w:val="Kop3"/>
+      </w:pPr>
       <w:r>
         <w:t>Cloud system</w:t>
       </w:r>
@@ -4827,6 +4856,7 @@
         <w:pStyle w:val="Kop3"/>
       </w:pPr>
       <w:r>
+        <w:lastRenderedPageBreak/>
         <w:t>W</w:t>
       </w:r>
       <w:r>
@@ -4940,7 +4970,6 @@
         </w:numPr>
       </w:pPr>
       <w:r>
-        <w:lastRenderedPageBreak/>
         <w:t>GearVR Trackpad</w:t>
       </w:r>
     </w:p>
@@ -5398,6 +5427,7 @@
         <w:pStyle w:val="Kop3"/>
       </w:pPr>
       <w:r>
+        <w:lastRenderedPageBreak/>
         <w:t>Sky</w:t>
       </w:r>
     </w:p>
@@ -5506,243 +5536,243 @@
         </w:numPr>
       </w:pPr>
       <w:r>
+        <w:t>SkyDome : Implement making rendering ground optional.</w:t>
+      </w:r>
+    </w:p>
+    <w:p>
+      <w:pPr>
+        <w:pStyle w:val="Lijstalinea"/>
+        <w:numPr>
+          <w:ilvl w:val="0"/>
+          <w:numId w:val="1"/>
+        </w:numPr>
+      </w:pPr>
+      <w:r>
+        <w:t>SkyDome : Implement timed ‘Ground Colors’</w:t>
+      </w:r>
+    </w:p>
+    <w:p>
+      <w:pPr>
+        <w:pStyle w:val="Lijstalinea"/>
+        <w:numPr>
+          <w:ilvl w:val="0"/>
+          <w:numId w:val="1"/>
+        </w:numPr>
+      </w:pPr>
+      <w:r>
+        <w:t>Implement Fog</w:t>
+      </w:r>
+      <w:r>
+        <w:t xml:space="preserve"> ?</w:t>
+      </w:r>
+    </w:p>
+    <w:p>
+      <w:pPr>
+        <w:pStyle w:val="Kop2"/>
+      </w:pPr>
+      <w:r>
+        <w:t>Project scene</w:t>
+      </w:r>
+    </w:p>
+    <w:p>
+      <w:pPr>
+        <w:pStyle w:val="Kop3"/>
+      </w:pPr>
+      <w:r>
+        <w:t>Project 006</w:t>
+      </w:r>
+    </w:p>
+    <w:p>
+      <w:pPr>
+        <w:pStyle w:val="Kop4"/>
+      </w:pPr>
+      <w:r>
+        <w:t>Create ‘Furniture-less’ version of  sketchup model (export as sketchup version 2015)</w:t>
+      </w:r>
+    </w:p>
+    <w:p>
+      <w:pPr>
+        <w:pStyle w:val="Kop4"/>
+      </w:pPr>
+      <w:r>
+        <w:t>Add Furniture from Assets Model folder</w:t>
+      </w:r>
+    </w:p>
+    <w:p>
+      <w:pPr>
+        <w:pStyle w:val="Kop4"/>
+      </w:pPr>
+      <w:r>
+        <w:t>Add terrains with dynamic vegetation</w:t>
+      </w:r>
+    </w:p>
+    <w:p>
+      <w:pPr>
+        <w:pStyle w:val="Lijstalinea"/>
+        <w:numPr>
+          <w:ilvl w:val="0"/>
+          <w:numId w:val="1"/>
+        </w:numPr>
+      </w:pPr>
+      <w:r>
+        <w:t>T</w:t>
+      </w:r>
+      <w:r>
+        <w:t xml:space="preserve">errain </w:t>
+      </w:r>
+      <w:r>
+        <w:t>‘</w:t>
+      </w:r>
+      <w:r>
+        <w:t>Tuin Achter</w:t>
+      </w:r>
+      <w:r>
+        <w:t>’</w:t>
+      </w:r>
+    </w:p>
+    <w:p>
+      <w:pPr>
+        <w:pStyle w:val="Lijstalinea"/>
+        <w:numPr>
+          <w:ilvl w:val="0"/>
+          <w:numId w:val="1"/>
+        </w:numPr>
+      </w:pPr>
+      <w:r>
+        <w:t>Terrain</w:t>
+      </w:r>
+      <w:r>
+        <w:t xml:space="preserve"> ‘Tuin voor’</w:t>
+      </w:r>
+    </w:p>
+    <w:p>
+      <w:pPr>
+        <w:pStyle w:val="Lijstalinea"/>
+        <w:numPr>
+          <w:ilvl w:val="0"/>
+          <w:numId w:val="1"/>
+        </w:numPr>
+      </w:pPr>
+      <w:r>
+        <w:t>Add vegetation (hedges/trees) as ‘mesh detail’ tot he terrains</w:t>
+      </w:r>
+      <w:r>
+        <w:t>.</w:t>
+      </w:r>
+    </w:p>
+    <w:p>
+      <w:pPr>
+        <w:pStyle w:val="Kop3"/>
+      </w:pPr>
+      <w:r>
+        <w:t>Project 008</w:t>
+      </w:r>
+    </w:p>
+    <w:p>
+      <w:pPr>
+        <w:pStyle w:val="Kop4"/>
+      </w:pPr>
+      <w:r>
+        <w:t>Create ‘Furniture-less’ version of  sketchup model (export as sketchup version 2015)</w:t>
+      </w:r>
+    </w:p>
+    <w:p>
+      <w:pPr>
+        <w:pStyle w:val="Kop4"/>
+      </w:pPr>
+      <w:r>
+        <w:t>Add Furniture from Assets Model folder</w:t>
+      </w:r>
+    </w:p>
+    <w:p>
+      <w:pPr>
+        <w:pStyle w:val="Kop4"/>
+      </w:pPr>
+      <w:r>
+        <w:t>Add proper lighting</w:t>
+      </w:r>
+    </w:p>
+    <w:p/>
+    <w:p>
+      <w:pPr>
+        <w:pStyle w:val="Kop3"/>
+      </w:pPr>
+      <w:r>
+        <w:t>Project 011</w:t>
+      </w:r>
+    </w:p>
+    <w:p>
+      <w:pPr>
+        <w:pStyle w:val="Kop4"/>
+      </w:pPr>
+      <w:r>
+        <w:t>Create ‘Furniture-less’ version of  sketchup model (export as sketchup version 2015)</w:t>
+      </w:r>
+    </w:p>
+    <w:p>
+      <w:pPr>
+        <w:pStyle w:val="Kop4"/>
+      </w:pPr>
+      <w:r>
+        <w:t>Add Furniture from Assets Model folder</w:t>
+      </w:r>
+    </w:p>
+    <w:p>
+      <w:pPr>
+        <w:pStyle w:val="Kop4"/>
+      </w:pPr>
+      <w:r>
+        <w:t>Add proper lighting</w:t>
+      </w:r>
+    </w:p>
+    <w:p>
+      <w:pPr>
+        <w:pStyle w:val="Kop4"/>
+      </w:pPr>
+      <w:r>
+        <w:t>Add proper furniture</w:t>
+      </w:r>
+    </w:p>
+    <w:p/>
+    <w:p>
+      <w:pPr>
+        <w:pStyle w:val="Kop3"/>
+      </w:pPr>
+      <w:r>
+        <w:t>Project 024</w:t>
+      </w:r>
+    </w:p>
+    <w:p>
+      <w:pPr>
+        <w:pStyle w:val="Kop4"/>
+      </w:pPr>
+      <w:r>
+        <w:t>Create ‘Furniture-less’ version of  sketchup model (export as sketchup version 2015)</w:t>
+      </w:r>
+    </w:p>
+    <w:p>
+      <w:pPr>
+        <w:pStyle w:val="Kop4"/>
+      </w:pPr>
+      <w:r>
+        <w:t>Add Furniture from Assets Model folder</w:t>
+      </w:r>
+    </w:p>
+    <w:p>
+      <w:pPr>
+        <w:pStyle w:val="Kop4"/>
+      </w:pPr>
+      <w:r>
+        <w:t>Add proper lighting</w:t>
+      </w:r>
+    </w:p>
+    <w:p/>
+    <w:p>
+      <w:pPr>
+        <w:pStyle w:val="Kop3"/>
+      </w:pPr>
+      <w:r>
         <w:lastRenderedPageBreak/>
-        <w:t>SkyDome : Implement making rendering ground optional.</w:t>
-      </w:r>
-    </w:p>
-    <w:p>
-      <w:pPr>
-        <w:pStyle w:val="Lijstalinea"/>
-        <w:numPr>
-          <w:ilvl w:val="0"/>
-          <w:numId w:val="1"/>
-        </w:numPr>
-      </w:pPr>
-      <w:r>
-        <w:t>SkyDome : Implement timed ‘Ground Colors’</w:t>
-      </w:r>
-    </w:p>
-    <w:p>
-      <w:pPr>
-        <w:pStyle w:val="Lijstalinea"/>
-        <w:numPr>
-          <w:ilvl w:val="0"/>
-          <w:numId w:val="1"/>
-        </w:numPr>
-      </w:pPr>
-      <w:r>
-        <w:t>Implement Fog</w:t>
-      </w:r>
-      <w:r>
-        <w:t xml:space="preserve"> ?</w:t>
-      </w:r>
-    </w:p>
-    <w:p>
-      <w:pPr>
-        <w:pStyle w:val="Kop2"/>
-      </w:pPr>
-      <w:r>
-        <w:t>Project scene</w:t>
-      </w:r>
-    </w:p>
-    <w:p>
-      <w:pPr>
-        <w:pStyle w:val="Kop3"/>
-      </w:pPr>
-      <w:r>
-        <w:t>Project 006</w:t>
-      </w:r>
-    </w:p>
-    <w:p>
-      <w:pPr>
-        <w:pStyle w:val="Kop4"/>
-      </w:pPr>
-      <w:r>
-        <w:t>Create ‘Furniture-less’ version of  sketchup model (export as sketchup version 2015)</w:t>
-      </w:r>
-    </w:p>
-    <w:p>
-      <w:pPr>
-        <w:pStyle w:val="Kop4"/>
-      </w:pPr>
-      <w:r>
-        <w:t>Add Furniture from Assets Model folder</w:t>
-      </w:r>
-    </w:p>
-    <w:p>
-      <w:pPr>
-        <w:pStyle w:val="Kop4"/>
-      </w:pPr>
-      <w:r>
-        <w:t>Add terrains with dynamic vegetation</w:t>
-      </w:r>
-    </w:p>
-    <w:p>
-      <w:pPr>
-        <w:pStyle w:val="Lijstalinea"/>
-        <w:numPr>
-          <w:ilvl w:val="0"/>
-          <w:numId w:val="1"/>
-        </w:numPr>
-      </w:pPr>
-      <w:r>
-        <w:t>T</w:t>
-      </w:r>
-      <w:r>
-        <w:t xml:space="preserve">errain </w:t>
-      </w:r>
-      <w:r>
-        <w:t>‘</w:t>
-      </w:r>
-      <w:r>
-        <w:t>Tuin Achter</w:t>
-      </w:r>
-      <w:r>
-        <w:t>’</w:t>
-      </w:r>
-    </w:p>
-    <w:p>
-      <w:pPr>
-        <w:pStyle w:val="Lijstalinea"/>
-        <w:numPr>
-          <w:ilvl w:val="0"/>
-          <w:numId w:val="1"/>
-        </w:numPr>
-      </w:pPr>
-      <w:r>
-        <w:t>Terrain</w:t>
-      </w:r>
-      <w:r>
-        <w:t xml:space="preserve"> ‘Tuin voor’</w:t>
-      </w:r>
-    </w:p>
-    <w:p>
-      <w:pPr>
-        <w:pStyle w:val="Lijstalinea"/>
-        <w:numPr>
-          <w:ilvl w:val="0"/>
-          <w:numId w:val="1"/>
-        </w:numPr>
-      </w:pPr>
-      <w:r>
-        <w:t>Add vegetation (hedges/trees) as ‘mesh detail’ tot he terrains</w:t>
-      </w:r>
-      <w:r>
-        <w:t>.</w:t>
-      </w:r>
-    </w:p>
-    <w:p>
-      <w:pPr>
-        <w:pStyle w:val="Kop3"/>
-      </w:pPr>
-      <w:r>
-        <w:t>Project 008</w:t>
-      </w:r>
-    </w:p>
-    <w:p>
-      <w:pPr>
-        <w:pStyle w:val="Kop4"/>
-      </w:pPr>
-      <w:r>
-        <w:t>Create ‘Furniture-less’ version of  sketchup model (export as sketchup version 2015)</w:t>
-      </w:r>
-    </w:p>
-    <w:p>
-      <w:pPr>
-        <w:pStyle w:val="Kop4"/>
-      </w:pPr>
-      <w:r>
-        <w:t>Add Furniture from Assets Model folder</w:t>
-      </w:r>
-    </w:p>
-    <w:p>
-      <w:pPr>
-        <w:pStyle w:val="Kop4"/>
-      </w:pPr>
-      <w:r>
-        <w:t>Add proper lighting</w:t>
-      </w:r>
-    </w:p>
-    <w:p/>
-    <w:p>
-      <w:pPr>
-        <w:pStyle w:val="Kop3"/>
-      </w:pPr>
-      <w:r>
-        <w:t>Project 011</w:t>
-      </w:r>
-    </w:p>
-    <w:p>
-      <w:pPr>
-        <w:pStyle w:val="Kop4"/>
-      </w:pPr>
-      <w:r>
-        <w:t>Create ‘Furniture-less’ version of  sketchup model (export as sketchup version 2015)</w:t>
-      </w:r>
-    </w:p>
-    <w:p>
-      <w:pPr>
-        <w:pStyle w:val="Kop4"/>
-      </w:pPr>
-      <w:r>
-        <w:t>Add Furniture from Assets Model folder</w:t>
-      </w:r>
-    </w:p>
-    <w:p>
-      <w:pPr>
-        <w:pStyle w:val="Kop4"/>
-      </w:pPr>
-      <w:r>
-        <w:t>Add proper lighting</w:t>
-      </w:r>
-    </w:p>
-    <w:p>
-      <w:pPr>
-        <w:pStyle w:val="Kop4"/>
-      </w:pPr>
-      <w:r>
-        <w:t>Add proper furniture</w:t>
-      </w:r>
-    </w:p>
-    <w:p/>
-    <w:p>
-      <w:pPr>
-        <w:pStyle w:val="Kop3"/>
-      </w:pPr>
-      <w:r>
-        <w:t>Project 024</w:t>
-      </w:r>
-    </w:p>
-    <w:p>
-      <w:pPr>
-        <w:pStyle w:val="Kop4"/>
-      </w:pPr>
-      <w:r>
-        <w:t>Create ‘Furniture-less’ version of  sketchup model (export as sketchup version 2015)</w:t>
-      </w:r>
-    </w:p>
-    <w:p>
-      <w:pPr>
-        <w:pStyle w:val="Kop4"/>
-      </w:pPr>
-      <w:r>
-        <w:t>Add Furniture from Assets Model folder</w:t>
-      </w:r>
-    </w:p>
-    <w:p>
-      <w:pPr>
-        <w:pStyle w:val="Kop4"/>
-      </w:pPr>
-      <w:r>
-        <w:t>Add proper lighting</w:t>
-      </w:r>
-    </w:p>
-    <w:p/>
-    <w:p>
-      <w:pPr>
-        <w:pStyle w:val="Kop3"/>
-      </w:pPr>
-      <w:r>
         <w:t>Project 025</w:t>
       </w:r>
     </w:p>
@@ -5858,7 +5888,6 @@
         </w:numPr>
       </w:pPr>
       <w:r>
-        <w:lastRenderedPageBreak/>
         <w:t>Faults (inverted/missing faces, uv mapping)</w:t>
       </w:r>
     </w:p>

</xml_diff>

<commit_message>
Fixed ui mode being retained upon transition play to/from home app state.
</commit_message>
<xml_diff>
--- a/ArchiVR_KSArchitect/Development Docs/ArchiVR_KSArchitect_Developer_Documentation.docx
+++ b/ArchiVR_KSArchitect/Development Docs/ArchiVR_KSArchitect_Developer_Documentation.docx
@@ -4613,39 +4613,176 @@
         <w:t>Code implementation</w:t>
       </w:r>
     </w:p>
-    <w:p/>
-    <w:p>
-      <w:r>
-        <w:t>Bug: FPS not shown in WS play</w:t>
-      </w:r>
-    </w:p>
-    <w:p/>
-    <w:p>
-      <w:r>
-        <w:t xml:space="preserve">Bug: </w:t>
-      </w:r>
-      <w:r>
-        <w:t xml:space="preserve">Touch </w:t>
-      </w:r>
-      <w:r>
-        <w:t xml:space="preserve">rotate </w:t>
-      </w:r>
-      <w:r>
-        <w:t>not working in XR mode</w:t>
-      </w:r>
-    </w:p>
-    <w:p/>
-    <w:p>
-      <w:r>
-        <w:t>When transition play -&gt; home in WS mode, SS project menu is shown.</w:t>
-      </w:r>
-    </w:p>
-    <w:p/>
-    <w:p>
+    <w:p>
+      <w:pPr>
+        <w:pStyle w:val="Kop4"/>
+      </w:pPr>
+      <w:r>
+        <w:t xml:space="preserve">Milestone: Working </w:t>
+      </w:r>
+      <w:r>
+        <w:t>VR</w:t>
+      </w:r>
+      <w:r>
+        <w:t xml:space="preserve"> workflow.</w:t>
+      </w:r>
+    </w:p>
+    <w:p>
+      <w:r>
+        <w:t xml:space="preserve">- </w:t>
+      </w:r>
+      <w:r>
+        <w:t xml:space="preserve">GearVR </w:t>
+      </w:r>
+      <w:r>
+        <w:t>(</w:t>
+      </w:r>
+      <w:r>
+        <w:t>+ Physical Gamepad</w:t>
+      </w:r>
+      <w:r>
+        <w:t>)</w:t>
+      </w:r>
       <w:bookmarkStart w:id="0" w:name="_GoBack"/>
       <w:bookmarkEnd w:id="0"/>
     </w:p>
     <w:p>
+      <w:r>
+        <w:t xml:space="preserve">-Fix menu/camera navigation using </w:t>
+      </w:r>
+    </w:p>
+    <w:p>
+      <w:r>
+        <w:t>-Physical Gamepad</w:t>
+      </w:r>
+    </w:p>
+    <w:p>
+      <w:r>
+        <w:t>-gaze</w:t>
+      </w:r>
+    </w:p>
+    <w:p>
+      <w:r>
+        <w:t>-Gaze+gearvr pad (scroll, click)</w:t>
+      </w:r>
+    </w:p>
+    <w:p/>
+    <w:p/>
+    <w:p>
+      <w:r>
+        <w:t>-NO touch</w:t>
+      </w:r>
+    </w:p>
+    <w:p/>
+    <w:p>
+      <w:r>
+        <w:t>-AR?</w:t>
+      </w:r>
+    </w:p>
+    <w:p>
+      <w:pPr>
+        <w:pStyle w:val="Kop4"/>
+      </w:pPr>
+      <w:r>
+        <w:t>Milestone: Working ‘</w:t>
+      </w:r>
+      <w:r>
+        <w:t>Mobile’</w:t>
+      </w:r>
+      <w:r>
+        <w:t xml:space="preserve"> workflow.</w:t>
+      </w:r>
+    </w:p>
+    <w:p>
+      <w:r>
+        <w:t>Gyro, Touch</w:t>
+      </w:r>
+    </w:p>
+    <w:p>
+      <w:pPr>
+        <w:pStyle w:val="Kop4"/>
+      </w:pPr>
+      <w:r>
+        <w:t xml:space="preserve">Milestone: </w:t>
+      </w:r>
+      <w:r>
+        <w:t>Working ‘</w:t>
+      </w:r>
+      <w:r>
+        <w:t>WebGL’</w:t>
+      </w:r>
+      <w:r>
+        <w:t xml:space="preserve"> workflow.</w:t>
+      </w:r>
+    </w:p>
+    <w:p>
+      <w:r>
+        <w:t>Mouse, KB, Touch</w:t>
+      </w:r>
+    </w:p>
+    <w:p>
+      <w:pPr>
+        <w:pStyle w:val="Kop4"/>
+      </w:pPr>
+      <w:r>
+        <w:t>Milestone: Working ‘</w:t>
+      </w:r>
+      <w:r>
+        <w:t>AR</w:t>
+      </w:r>
+      <w:r>
+        <w:t>’ workflow.</w:t>
+      </w:r>
+    </w:p>
+    <w:p>
+      <w:r>
+        <w:t>touch</w:t>
+      </w:r>
+      <w:r>
+        <w:t xml:space="preserve"> , GearVR trackpad, physical gamepad </w:t>
+      </w:r>
+    </w:p>
+    <w:p>
+      <w:pPr>
+        <w:pStyle w:val="Kop4"/>
+      </w:pPr>
+    </w:p>
+    <w:p>
+      <w:pPr>
+        <w:pStyle w:val="Kop4"/>
+      </w:pPr>
+      <w:r>
+        <w:t>Bug: FPS not shown in WS play</w:t>
+      </w:r>
+    </w:p>
+    <w:p>
+      <w:pPr>
+        <w:pStyle w:val="Kop4"/>
+      </w:pPr>
+      <w:r>
+        <w:t xml:space="preserve">Bug: </w:t>
+      </w:r>
+      <w:r>
+        <w:t xml:space="preserve">Touch </w:t>
+      </w:r>
+      <w:r>
+        <w:t xml:space="preserve">rotate </w:t>
+      </w:r>
+      <w:r>
+        <w:t>not working in XR mode</w:t>
+      </w:r>
+    </w:p>
+    <w:p>
+      <w:pPr>
+        <w:pStyle w:val="Kop4"/>
+      </w:pPr>
+      <w:r>
+        <w:t>When transition play -&gt; home in WS mode, SS project menu is shown.</w:t>
+      </w:r>
+    </w:p>
+    <w:p/>
+    <w:p/>
+    <w:p>
       <w:pPr>
         <w:pStyle w:val="Kop3"/>
       </w:pPr>
@@ -4704,6 +4841,7 @@
         </w:numPr>
       </w:pPr>
       <w:r>
+        <w:lastRenderedPageBreak/>
         <w:t xml:space="preserve">? </w:t>
       </w:r>
       <w:r>
@@ -4856,7 +4994,6 @@
         <w:pStyle w:val="Kop3"/>
       </w:pPr>
       <w:r>
-        <w:lastRenderedPageBreak/>
         <w:t>W</w:t>
       </w:r>
       <w:r>
@@ -5244,6 +5381,7 @@
     </w:p>
     <w:p>
       <w:r>
+        <w:lastRenderedPageBreak/>
         <w:t>ON:</w:t>
       </w:r>
       <w:r>
@@ -5427,7 +5565,6 @@
         <w:pStyle w:val="Kop3"/>
       </w:pPr>
       <w:r>
-        <w:lastRenderedPageBreak/>
         <w:t>Sky</w:t>
       </w:r>
     </w:p>
@@ -5665,6 +5802,7 @@
         <w:pStyle w:val="Kop3"/>
       </w:pPr>
       <w:r>
+        <w:lastRenderedPageBreak/>
         <w:t>Project 008</w:t>
       </w:r>
     </w:p>
@@ -5772,7 +5910,6 @@
         <w:pStyle w:val="Kop3"/>
       </w:pPr>
       <w:r>
-        <w:lastRenderedPageBreak/>
         <w:t>Project 025</w:t>
       </w:r>
     </w:p>

</xml_diff>